<commit_message>
Aeroport Fin modèle conceptuel de données
</commit_message>
<xml_diff>
--- a/03-Databases/Analyse/07-Aeroport/Exo_aeroport.docx
+++ b/03-Databases/Analyse/07-Aeroport/Exo_aeroport.docx
@@ -1054,11 +1054,11 @@
         <w:tblLook w:val="04A0" w:firstRow="1" w:lastRow="0" w:firstColumn="1" w:lastColumn="0" w:noHBand="0" w:noVBand="1"/>
       </w:tblPr>
       <w:tblGrid>
-        <w:gridCol w:w="2693"/>
-        <w:gridCol w:w="2486"/>
+        <w:gridCol w:w="2728"/>
+        <w:gridCol w:w="2467"/>
         <w:gridCol w:w="1657"/>
-        <w:gridCol w:w="1153"/>
-        <w:gridCol w:w="3069"/>
+        <w:gridCol w:w="1151"/>
+        <w:gridCol w:w="3055"/>
       </w:tblGrid>
       <w:tr>
         <w:trPr>
@@ -2459,7 +2459,7 @@
                 <w:sz w:val="20"/>
                 <w:szCs w:val="20"/>
               </w:rPr>
-              <w:t>Avion_puissance</w:t>
+              <w:t>Avion_date_achat</w:t>
             </w:r>
           </w:p>
         </w:tc>
@@ -2480,7 +2480,7 @@
                 <w:sz w:val="20"/>
                 <w:szCs w:val="20"/>
               </w:rPr>
-              <w:t>Puissance du moteur</w:t>
+              <w:t>Date d’achat de l’avion</w:t>
             </w:r>
           </w:p>
         </w:tc>
@@ -2501,7 +2501,7 @@
                 <w:sz w:val="20"/>
                 <w:szCs w:val="20"/>
               </w:rPr>
-              <w:t>Alphanumérique</w:t>
+              <w:t>Date</w:t>
             </w:r>
           </w:p>
         </w:tc>
@@ -2536,7 +2536,21 @@
                 <w:sz w:val="20"/>
                 <w:szCs w:val="20"/>
               </w:rPr>
-              <w:t>Obligatoire</w:t>
+              <w:t>Obligatoire,</w:t>
+            </w:r>
+            <w:r>
+              <w:rPr>
+                <w:sz w:val="20"/>
+                <w:szCs w:val="20"/>
+              </w:rPr>
+              <w:t xml:space="preserve"> </w:t>
+            </w:r>
+            <w:r>
+              <w:rPr>
+                <w:sz w:val="20"/>
+                <w:szCs w:val="20"/>
+              </w:rPr>
+              <w:t>Format=AAAA-MM-JJ</w:t>
             </w:r>
           </w:p>
         </w:tc>
@@ -2548,124 +2562,73 @@
         <w:tc>
           <w:tcPr>
             <w:tcW w:w="2693" w:type="dxa"/>
-            <w:shd w:val="clear" w:color="auto" w:fill="F2CEED" w:themeFill="accent5" w:themeFillTint="33"/>
-          </w:tcPr>
-          <w:p>
-            <w:pPr>
-              <w:rPr>
-                <w:b/>
-                <w:bCs/>
-                <w:sz w:val="20"/>
-                <w:szCs w:val="20"/>
-              </w:rPr>
-            </w:pPr>
-            <w:r>
-              <w:rPr>
-                <w:b/>
-                <w:bCs/>
-                <w:sz w:val="20"/>
-                <w:szCs w:val="20"/>
-              </w:rPr>
-              <w:t>Avion_places</w:t>
-            </w:r>
+            <w:shd w:val="clear" w:color="auto" w:fill="auto"/>
+          </w:tcPr>
+          <w:p>
+            <w:pPr>
+              <w:rPr>
+                <w:b/>
+                <w:bCs/>
+                <w:sz w:val="20"/>
+                <w:szCs w:val="20"/>
+              </w:rPr>
+            </w:pPr>
           </w:p>
         </w:tc>
         <w:tc>
           <w:tcPr>
             <w:tcW w:w="2486" w:type="dxa"/>
-            <w:shd w:val="clear" w:color="auto" w:fill="F2CEED" w:themeFill="accent5" w:themeFillTint="33"/>
-          </w:tcPr>
-          <w:p>
-            <w:pPr>
-              <w:rPr>
-                <w:sz w:val="20"/>
-                <w:szCs w:val="20"/>
-              </w:rPr>
-            </w:pPr>
-            <w:r>
-              <w:rPr>
-                <w:sz w:val="20"/>
-                <w:szCs w:val="20"/>
-              </w:rPr>
-              <w:t>Nombre de places dans l’avion</w:t>
-            </w:r>
+            <w:shd w:val="clear" w:color="auto" w:fill="auto"/>
+          </w:tcPr>
+          <w:p>
+            <w:pPr>
+              <w:rPr>
+                <w:sz w:val="20"/>
+                <w:szCs w:val="20"/>
+              </w:rPr>
+            </w:pPr>
           </w:p>
         </w:tc>
         <w:tc>
           <w:tcPr>
             <w:tcW w:w="1657" w:type="dxa"/>
-            <w:shd w:val="clear" w:color="auto" w:fill="F2CEED" w:themeFill="accent5" w:themeFillTint="33"/>
-          </w:tcPr>
-          <w:p>
-            <w:pPr>
-              <w:rPr>
-                <w:sz w:val="20"/>
-                <w:szCs w:val="20"/>
-              </w:rPr>
-            </w:pPr>
-            <w:r>
-              <w:rPr>
-                <w:sz w:val="20"/>
-                <w:szCs w:val="20"/>
-              </w:rPr>
-              <w:t>Numérique</w:t>
-            </w:r>
+            <w:shd w:val="clear" w:color="auto" w:fill="auto"/>
+          </w:tcPr>
+          <w:p>
+            <w:pPr>
+              <w:rPr>
+                <w:sz w:val="20"/>
+                <w:szCs w:val="20"/>
+              </w:rPr>
+            </w:pPr>
           </w:p>
         </w:tc>
         <w:tc>
           <w:tcPr>
             <w:tcW w:w="1153" w:type="dxa"/>
-            <w:shd w:val="clear" w:color="auto" w:fill="F2CEED" w:themeFill="accent5" w:themeFillTint="33"/>
-          </w:tcPr>
-          <w:p>
-            <w:pPr>
-              <w:rPr>
-                <w:sz w:val="20"/>
-                <w:szCs w:val="20"/>
-              </w:rPr>
-            </w:pPr>
-            <w:r>
-              <w:rPr>
-                <w:sz w:val="20"/>
-                <w:szCs w:val="20"/>
-              </w:rPr>
-              <w:t>3</w:t>
-            </w:r>
+            <w:shd w:val="clear" w:color="auto" w:fill="auto"/>
+          </w:tcPr>
+          <w:p>
+            <w:pPr>
+              <w:rPr>
+                <w:sz w:val="20"/>
+                <w:szCs w:val="20"/>
+              </w:rPr>
+            </w:pPr>
           </w:p>
         </w:tc>
         <w:tc>
           <w:tcPr>
             <w:tcW w:w="3069" w:type="dxa"/>
-            <w:shd w:val="clear" w:color="auto" w:fill="F2CEED" w:themeFill="accent5" w:themeFillTint="33"/>
-          </w:tcPr>
-          <w:p>
-            <w:pPr>
-              <w:rPr>
-                <w:sz w:val="20"/>
-                <w:szCs w:val="20"/>
-              </w:rPr>
-            </w:pPr>
-            <w:r>
-              <w:rPr>
-                <w:sz w:val="20"/>
-                <w:szCs w:val="20"/>
-              </w:rPr>
-              <w:t>Obligatoire</w:t>
-            </w:r>
-            <w:r>
-              <w:rPr>
-                <w:sz w:val="20"/>
-                <w:szCs w:val="20"/>
-              </w:rPr>
-              <w:t xml:space="preserve">, </w:t>
-            </w:r>
-            <w:r>
-              <w:rPr>
-                <w:sz w:val="20"/>
-                <w:szCs w:val="20"/>
-              </w:rPr>
-              <w:t>&gt;= 1</w:t>
-            </w:r>
+            <w:shd w:val="clear" w:color="auto" w:fill="auto"/>
+          </w:tcPr>
+          <w:p>
+            <w:pPr>
+              <w:rPr>
+                <w:sz w:val="20"/>
+                <w:szCs w:val="20"/>
+              </w:rPr>
+            </w:pPr>
           </w:p>
         </w:tc>
       </w:tr>
@@ -2676,116 +2639,134 @@
         <w:tc>
           <w:tcPr>
             <w:tcW w:w="2693" w:type="dxa"/>
-            <w:shd w:val="clear" w:color="auto" w:fill="F2CEED" w:themeFill="accent5" w:themeFillTint="33"/>
-          </w:tcPr>
-          <w:p>
-            <w:pPr>
-              <w:rPr>
-                <w:b/>
-                <w:bCs/>
-                <w:sz w:val="20"/>
-                <w:szCs w:val="20"/>
-              </w:rPr>
-            </w:pPr>
-            <w:r>
-              <w:rPr>
-                <w:b/>
-                <w:bCs/>
-                <w:sz w:val="20"/>
-                <w:szCs w:val="20"/>
-              </w:rPr>
-              <w:t>Avion_date_achat</w:t>
+            <w:shd w:val="clear" w:color="auto" w:fill="92D050"/>
+          </w:tcPr>
+          <w:p>
+            <w:pPr>
+              <w:rPr>
+                <w:b/>
+                <w:bCs/>
+                <w:sz w:val="20"/>
+                <w:szCs w:val="20"/>
+              </w:rPr>
+            </w:pPr>
+            <w:r>
+              <w:rPr>
+                <w:b/>
+                <w:bCs/>
+                <w:sz w:val="20"/>
+                <w:szCs w:val="20"/>
+              </w:rPr>
+              <w:t>Type_</w:t>
+            </w:r>
+            <w:r>
+              <w:rPr>
+                <w:b/>
+                <w:bCs/>
+                <w:sz w:val="20"/>
+                <w:szCs w:val="20"/>
+              </w:rPr>
+              <w:t>avion_</w:t>
+            </w:r>
+            <w:r>
+              <w:rPr>
+                <w:b/>
+                <w:bCs/>
+                <w:sz w:val="20"/>
+                <w:szCs w:val="20"/>
+              </w:rPr>
+              <w:t>id</w:t>
             </w:r>
           </w:p>
         </w:tc>
         <w:tc>
           <w:tcPr>
             <w:tcW w:w="2486" w:type="dxa"/>
-            <w:shd w:val="clear" w:color="auto" w:fill="F2CEED" w:themeFill="accent5" w:themeFillTint="33"/>
-          </w:tcPr>
-          <w:p>
-            <w:pPr>
-              <w:rPr>
-                <w:sz w:val="20"/>
-                <w:szCs w:val="20"/>
-              </w:rPr>
-            </w:pPr>
-            <w:r>
-              <w:rPr>
-                <w:sz w:val="20"/>
-                <w:szCs w:val="20"/>
-              </w:rPr>
-              <w:t>Date d’achat de l’avion</w:t>
+            <w:shd w:val="clear" w:color="auto" w:fill="92D050"/>
+          </w:tcPr>
+          <w:p>
+            <w:pPr>
+              <w:rPr>
+                <w:sz w:val="20"/>
+                <w:szCs w:val="20"/>
+              </w:rPr>
+            </w:pPr>
+            <w:r>
+              <w:rPr>
+                <w:sz w:val="20"/>
+                <w:szCs w:val="20"/>
+              </w:rPr>
+              <w:t>Identifiant d</w:t>
+            </w:r>
+            <w:r>
+              <w:rPr>
+                <w:sz w:val="20"/>
+                <w:szCs w:val="20"/>
+              </w:rPr>
+              <w:t>u type d’avion</w:t>
             </w:r>
           </w:p>
         </w:tc>
         <w:tc>
           <w:tcPr>
             <w:tcW w:w="1657" w:type="dxa"/>
-            <w:shd w:val="clear" w:color="auto" w:fill="F2CEED" w:themeFill="accent5" w:themeFillTint="33"/>
-          </w:tcPr>
-          <w:p>
-            <w:pPr>
-              <w:rPr>
-                <w:sz w:val="20"/>
-                <w:szCs w:val="20"/>
-              </w:rPr>
-            </w:pPr>
-            <w:r>
-              <w:rPr>
-                <w:sz w:val="20"/>
-                <w:szCs w:val="20"/>
-              </w:rPr>
-              <w:t>Date</w:t>
+            <w:shd w:val="clear" w:color="auto" w:fill="92D050"/>
+          </w:tcPr>
+          <w:p>
+            <w:pPr>
+              <w:rPr>
+                <w:sz w:val="20"/>
+                <w:szCs w:val="20"/>
+              </w:rPr>
+            </w:pPr>
+            <w:r>
+              <w:rPr>
+                <w:sz w:val="20"/>
+                <w:szCs w:val="20"/>
+              </w:rPr>
+              <w:t>Numérique</w:t>
             </w:r>
           </w:p>
         </w:tc>
         <w:tc>
           <w:tcPr>
             <w:tcW w:w="1153" w:type="dxa"/>
-            <w:shd w:val="clear" w:color="auto" w:fill="F2CEED" w:themeFill="accent5" w:themeFillTint="33"/>
-          </w:tcPr>
-          <w:p>
-            <w:pPr>
-              <w:rPr>
-                <w:sz w:val="20"/>
-                <w:szCs w:val="20"/>
-              </w:rPr>
-            </w:pPr>
+            <w:shd w:val="clear" w:color="auto" w:fill="92D050"/>
+          </w:tcPr>
+          <w:p>
+            <w:pPr>
+              <w:rPr>
+                <w:sz w:val="20"/>
+                <w:szCs w:val="20"/>
+              </w:rPr>
+            </w:pPr>
+            <w:r>
+              <w:rPr>
+                <w:sz w:val="20"/>
+                <w:szCs w:val="20"/>
+              </w:rPr>
+              <w:t>11</w:t>
+            </w:r>
           </w:p>
         </w:tc>
         <w:tc>
           <w:tcPr>
             <w:tcW w:w="3069" w:type="dxa"/>
-            <w:shd w:val="clear" w:color="auto" w:fill="F2CEED" w:themeFill="accent5" w:themeFillTint="33"/>
-          </w:tcPr>
-          <w:p>
-            <w:pPr>
-              <w:rPr>
-                <w:sz w:val="20"/>
-                <w:szCs w:val="20"/>
-              </w:rPr>
-            </w:pPr>
-            <w:r>
-              <w:rPr>
-                <w:sz w:val="20"/>
-                <w:szCs w:val="20"/>
-              </w:rPr>
-              <w:t>Obligatoire,</w:t>
-            </w:r>
-            <w:r>
-              <w:rPr>
-                <w:sz w:val="20"/>
-                <w:szCs w:val="20"/>
-              </w:rPr>
-              <w:t xml:space="preserve"> </w:t>
-            </w:r>
-            <w:r>
-              <w:rPr>
-                <w:sz w:val="20"/>
-                <w:szCs w:val="20"/>
-              </w:rPr>
-              <w:t>Format=AAAA-MM-JJ</w:t>
+            <w:shd w:val="clear" w:color="auto" w:fill="92D050"/>
+          </w:tcPr>
+          <w:p>
+            <w:pPr>
+              <w:rPr>
+                <w:sz w:val="20"/>
+                <w:szCs w:val="20"/>
+              </w:rPr>
+            </w:pPr>
+            <w:r>
+              <w:rPr>
+                <w:sz w:val="20"/>
+                <w:szCs w:val="20"/>
+              </w:rPr>
+              <w:t>Identifiant, auto-incrémenté</w:t>
             </w:r>
           </w:p>
         </w:tc>
@@ -2797,68 +2778,128 @@
         <w:tc>
           <w:tcPr>
             <w:tcW w:w="2693" w:type="dxa"/>
-          </w:tcPr>
-          <w:p>
-            <w:pPr>
-              <w:rPr>
-                <w:b/>
-                <w:bCs/>
-                <w:sz w:val="20"/>
-                <w:szCs w:val="20"/>
-              </w:rPr>
-            </w:pPr>
+            <w:shd w:val="clear" w:color="auto" w:fill="92D050"/>
+          </w:tcPr>
+          <w:p>
+            <w:pPr>
+              <w:rPr>
+                <w:b/>
+                <w:bCs/>
+                <w:sz w:val="20"/>
+                <w:szCs w:val="20"/>
+              </w:rPr>
+            </w:pPr>
+            <w:r>
+              <w:rPr>
+                <w:b/>
+                <w:bCs/>
+                <w:sz w:val="20"/>
+                <w:szCs w:val="20"/>
+              </w:rPr>
+              <w:t>Type_</w:t>
+            </w:r>
+            <w:r>
+              <w:rPr>
+                <w:b/>
+                <w:bCs/>
+                <w:sz w:val="20"/>
+                <w:szCs w:val="20"/>
+              </w:rPr>
+              <w:t>avion_</w:t>
+            </w:r>
+            <w:r>
+              <w:rPr>
+                <w:b/>
+                <w:bCs/>
+                <w:sz w:val="20"/>
+                <w:szCs w:val="20"/>
+              </w:rPr>
+              <w:t>puissance</w:t>
+            </w:r>
           </w:p>
         </w:tc>
         <w:tc>
           <w:tcPr>
             <w:tcW w:w="2486" w:type="dxa"/>
-          </w:tcPr>
-          <w:p>
-            <w:pPr>
-              <w:rPr>
-                <w:sz w:val="20"/>
-                <w:szCs w:val="20"/>
-              </w:rPr>
-            </w:pPr>
+            <w:shd w:val="clear" w:color="auto" w:fill="92D050"/>
+          </w:tcPr>
+          <w:p>
+            <w:pPr>
+              <w:rPr>
+                <w:sz w:val="20"/>
+                <w:szCs w:val="20"/>
+              </w:rPr>
+            </w:pPr>
+            <w:r>
+              <w:rPr>
+                <w:sz w:val="20"/>
+                <w:szCs w:val="20"/>
+              </w:rPr>
+              <w:t>Puissance du moteur</w:t>
+            </w:r>
           </w:p>
         </w:tc>
         <w:tc>
           <w:tcPr>
             <w:tcW w:w="1657" w:type="dxa"/>
-          </w:tcPr>
-          <w:p>
-            <w:pPr>
-              <w:rPr>
-                <w:sz w:val="20"/>
-                <w:szCs w:val="20"/>
-              </w:rPr>
-            </w:pPr>
+            <w:shd w:val="clear" w:color="auto" w:fill="92D050"/>
+          </w:tcPr>
+          <w:p>
+            <w:pPr>
+              <w:rPr>
+                <w:sz w:val="20"/>
+                <w:szCs w:val="20"/>
+              </w:rPr>
+            </w:pPr>
+            <w:r>
+              <w:rPr>
+                <w:sz w:val="20"/>
+                <w:szCs w:val="20"/>
+              </w:rPr>
+              <w:t>Alphanumérique</w:t>
+            </w:r>
           </w:p>
         </w:tc>
         <w:tc>
           <w:tcPr>
             <w:tcW w:w="1153" w:type="dxa"/>
-          </w:tcPr>
-          <w:p>
-            <w:pPr>
-              <w:rPr>
-                <w:sz w:val="20"/>
-                <w:szCs w:val="20"/>
-              </w:rPr>
-            </w:pPr>
+            <w:shd w:val="clear" w:color="auto" w:fill="92D050"/>
+          </w:tcPr>
+          <w:p>
+            <w:pPr>
+              <w:rPr>
+                <w:sz w:val="20"/>
+                <w:szCs w:val="20"/>
+              </w:rPr>
+            </w:pPr>
+            <w:r>
+              <w:rPr>
+                <w:sz w:val="20"/>
+                <w:szCs w:val="20"/>
+              </w:rPr>
+              <w:t>20</w:t>
+            </w:r>
           </w:p>
         </w:tc>
         <w:tc>
           <w:tcPr>
             <w:tcW w:w="3069" w:type="dxa"/>
-          </w:tcPr>
-          <w:p>
-            <w:pPr>
-              <w:rPr>
-                <w:sz w:val="20"/>
-                <w:szCs w:val="20"/>
-              </w:rPr>
-            </w:pPr>
+            <w:shd w:val="clear" w:color="auto" w:fill="92D050"/>
+          </w:tcPr>
+          <w:p>
+            <w:pPr>
+              <w:rPr>
+                <w:sz w:val="20"/>
+                <w:szCs w:val="20"/>
+              </w:rPr>
+            </w:pPr>
+            <w:r>
+              <w:rPr>
+                <w:sz w:val="20"/>
+                <w:szCs w:val="20"/>
+              </w:rPr>
+              <w:t>Obligatoire</w:t>
+            </w:r>
           </w:p>
         </w:tc>
       </w:tr>
@@ -2869,62 +2910,80 @@
         <w:tc>
           <w:tcPr>
             <w:tcW w:w="2693" w:type="dxa"/>
-            <w:shd w:val="clear" w:color="auto" w:fill="D1D1D1" w:themeFill="background2" w:themeFillShade="E6"/>
-          </w:tcPr>
-          <w:p>
-            <w:pPr>
-              <w:rPr>
-                <w:b/>
-                <w:bCs/>
-                <w:sz w:val="20"/>
-                <w:szCs w:val="20"/>
-              </w:rPr>
-            </w:pPr>
-            <w:r>
-              <w:rPr>
-                <w:b/>
-                <w:bCs/>
-                <w:sz w:val="20"/>
-                <w:szCs w:val="20"/>
-              </w:rPr>
-              <w:t>Intervention</w:t>
-            </w:r>
-            <w:r>
-              <w:rPr>
-                <w:b/>
-                <w:bCs/>
-                <w:sz w:val="20"/>
-                <w:szCs w:val="20"/>
-              </w:rPr>
-              <w:t>_id</w:t>
+            <w:shd w:val="clear" w:color="auto" w:fill="92D050"/>
+          </w:tcPr>
+          <w:p>
+            <w:pPr>
+              <w:rPr>
+                <w:b/>
+                <w:bCs/>
+                <w:sz w:val="20"/>
+                <w:szCs w:val="20"/>
+              </w:rPr>
+            </w:pPr>
+            <w:r>
+              <w:rPr>
+                <w:b/>
+                <w:bCs/>
+                <w:sz w:val="20"/>
+                <w:szCs w:val="20"/>
+              </w:rPr>
+              <w:t>Type_</w:t>
+            </w:r>
+            <w:r>
+              <w:rPr>
+                <w:b/>
+                <w:bCs/>
+                <w:sz w:val="20"/>
+                <w:szCs w:val="20"/>
+              </w:rPr>
+              <w:t>avion_</w:t>
+            </w:r>
+            <w:r>
+              <w:rPr>
+                <w:b/>
+                <w:bCs/>
+                <w:sz w:val="20"/>
+                <w:szCs w:val="20"/>
+              </w:rPr>
+              <w:t>nombre</w:t>
+            </w:r>
+            <w:r>
+              <w:rPr>
+                <w:b/>
+                <w:bCs/>
+                <w:sz w:val="20"/>
+                <w:szCs w:val="20"/>
+              </w:rPr>
+              <w:t>_places</w:t>
             </w:r>
           </w:p>
         </w:tc>
         <w:tc>
           <w:tcPr>
             <w:tcW w:w="2486" w:type="dxa"/>
-            <w:shd w:val="clear" w:color="auto" w:fill="D1D1D1" w:themeFill="background2" w:themeFillShade="E6"/>
-          </w:tcPr>
-          <w:p>
-            <w:pPr>
-              <w:rPr>
-                <w:sz w:val="20"/>
-                <w:szCs w:val="20"/>
-              </w:rPr>
-            </w:pPr>
-            <w:r>
-              <w:rPr>
-                <w:sz w:val="20"/>
-                <w:szCs w:val="20"/>
-              </w:rPr>
-              <w:t>Identifiant de l’intervention</w:t>
+            <w:shd w:val="clear" w:color="auto" w:fill="92D050"/>
+          </w:tcPr>
+          <w:p>
+            <w:pPr>
+              <w:rPr>
+                <w:sz w:val="20"/>
+                <w:szCs w:val="20"/>
+              </w:rPr>
+            </w:pPr>
+            <w:r>
+              <w:rPr>
+                <w:sz w:val="20"/>
+                <w:szCs w:val="20"/>
+              </w:rPr>
+              <w:t>Nombre de places dans l’avion</w:t>
             </w:r>
           </w:p>
         </w:tc>
         <w:tc>
           <w:tcPr>
             <w:tcW w:w="1657" w:type="dxa"/>
-            <w:shd w:val="clear" w:color="auto" w:fill="D1D1D1" w:themeFill="background2" w:themeFillShade="E6"/>
+            <w:shd w:val="clear" w:color="auto" w:fill="92D050"/>
           </w:tcPr>
           <w:p>
             <w:pPr>
@@ -2945,42 +3004,49 @@
         <w:tc>
           <w:tcPr>
             <w:tcW w:w="1153" w:type="dxa"/>
-            <w:shd w:val="clear" w:color="auto" w:fill="D1D1D1" w:themeFill="background2" w:themeFillShade="E6"/>
-          </w:tcPr>
-          <w:p>
-            <w:pPr>
-              <w:rPr>
-                <w:sz w:val="20"/>
-                <w:szCs w:val="20"/>
-              </w:rPr>
-            </w:pPr>
-            <w:r>
-              <w:rPr>
-                <w:sz w:val="20"/>
-                <w:szCs w:val="20"/>
-              </w:rPr>
-              <w:t>11</w:t>
+            <w:shd w:val="clear" w:color="auto" w:fill="92D050"/>
+          </w:tcPr>
+          <w:p>
+            <w:pPr>
+              <w:rPr>
+                <w:sz w:val="20"/>
+                <w:szCs w:val="20"/>
+              </w:rPr>
+            </w:pPr>
+            <w:r>
+              <w:rPr>
+                <w:sz w:val="20"/>
+                <w:szCs w:val="20"/>
+              </w:rPr>
+              <w:t>3</w:t>
             </w:r>
           </w:p>
         </w:tc>
         <w:tc>
           <w:tcPr>
             <w:tcW w:w="3069" w:type="dxa"/>
-            <w:shd w:val="clear" w:color="auto" w:fill="D1D1D1" w:themeFill="background2" w:themeFillShade="E6"/>
-          </w:tcPr>
-          <w:p>
-            <w:pPr>
-              <w:rPr>
-                <w:sz w:val="20"/>
-                <w:szCs w:val="20"/>
-              </w:rPr>
-            </w:pPr>
-            <w:r>
-              <w:rPr>
-                <w:sz w:val="20"/>
-                <w:szCs w:val="20"/>
-              </w:rPr>
-              <w:t>Identifiant, auto-incrémenté</w:t>
+            <w:shd w:val="clear" w:color="auto" w:fill="92D050"/>
+          </w:tcPr>
+          <w:p>
+            <w:pPr>
+              <w:rPr>
+                <w:sz w:val="20"/>
+                <w:szCs w:val="20"/>
+              </w:rPr>
+            </w:pPr>
+            <w:r>
+              <w:rPr>
+                <w:sz w:val="20"/>
+                <w:szCs w:val="20"/>
+              </w:rPr>
+              <w:t>Facultatif</w:t>
+            </w:r>
+            <w:r>
+              <w:rPr>
+                <w:sz w:val="20"/>
+                <w:szCs w:val="20"/>
+              </w:rPr>
+              <w:t>, &gt;= 1</w:t>
             </w:r>
           </w:p>
         </w:tc>
@@ -2992,126 +3058,68 @@
         <w:tc>
           <w:tcPr>
             <w:tcW w:w="2693" w:type="dxa"/>
-            <w:shd w:val="clear" w:color="auto" w:fill="D1D1D1" w:themeFill="background2" w:themeFillShade="E6"/>
-          </w:tcPr>
-          <w:p>
-            <w:pPr>
-              <w:rPr>
-                <w:b/>
-                <w:bCs/>
-                <w:sz w:val="20"/>
-                <w:szCs w:val="20"/>
-              </w:rPr>
-            </w:pPr>
-            <w:r>
-              <w:rPr>
-                <w:b/>
-                <w:bCs/>
-                <w:sz w:val="20"/>
-                <w:szCs w:val="20"/>
-              </w:rPr>
-              <w:t>Intervention_</w:t>
-            </w:r>
-            <w:r>
-              <w:rPr>
-                <w:b/>
-                <w:bCs/>
-                <w:sz w:val="20"/>
-                <w:szCs w:val="20"/>
-              </w:rPr>
-              <w:t>objet</w:t>
-            </w:r>
+          </w:tcPr>
+          <w:p>
+            <w:pPr>
+              <w:rPr>
+                <w:b/>
+                <w:bCs/>
+                <w:sz w:val="20"/>
+                <w:szCs w:val="20"/>
+              </w:rPr>
+            </w:pPr>
           </w:p>
         </w:tc>
         <w:tc>
           <w:tcPr>
             <w:tcW w:w="2486" w:type="dxa"/>
-            <w:shd w:val="clear" w:color="auto" w:fill="D1D1D1" w:themeFill="background2" w:themeFillShade="E6"/>
-          </w:tcPr>
-          <w:p>
-            <w:pPr>
-              <w:rPr>
-                <w:sz w:val="20"/>
-                <w:szCs w:val="20"/>
-              </w:rPr>
-            </w:pPr>
-            <w:r>
-              <w:rPr>
-                <w:sz w:val="20"/>
-                <w:szCs w:val="20"/>
-              </w:rPr>
-              <w:t>Objet de l’intervention</w:t>
-            </w:r>
+          </w:tcPr>
+          <w:p>
+            <w:pPr>
+              <w:rPr>
+                <w:sz w:val="20"/>
+                <w:szCs w:val="20"/>
+              </w:rPr>
+            </w:pPr>
           </w:p>
         </w:tc>
         <w:tc>
           <w:tcPr>
             <w:tcW w:w="1657" w:type="dxa"/>
-            <w:shd w:val="clear" w:color="auto" w:fill="D1D1D1" w:themeFill="background2" w:themeFillShade="E6"/>
-          </w:tcPr>
-          <w:p>
-            <w:pPr>
-              <w:rPr>
-                <w:sz w:val="20"/>
-                <w:szCs w:val="20"/>
-              </w:rPr>
-            </w:pPr>
-            <w:r>
-              <w:rPr>
-                <w:sz w:val="20"/>
-                <w:szCs w:val="20"/>
-              </w:rPr>
-              <w:t>A</w:t>
-            </w:r>
-            <w:r>
-              <w:rPr>
-                <w:sz w:val="20"/>
-                <w:szCs w:val="20"/>
-              </w:rPr>
-              <w:t>lphanumérique</w:t>
-            </w:r>
+          </w:tcPr>
+          <w:p>
+            <w:pPr>
+              <w:rPr>
+                <w:sz w:val="20"/>
+                <w:szCs w:val="20"/>
+              </w:rPr>
+            </w:pPr>
           </w:p>
         </w:tc>
         <w:tc>
           <w:tcPr>
             <w:tcW w:w="1153" w:type="dxa"/>
-            <w:shd w:val="clear" w:color="auto" w:fill="D1D1D1" w:themeFill="background2" w:themeFillShade="E6"/>
-          </w:tcPr>
-          <w:p>
-            <w:pPr>
-              <w:rPr>
-                <w:sz w:val="20"/>
-                <w:szCs w:val="20"/>
-              </w:rPr>
-            </w:pPr>
-            <w:r>
-              <w:rPr>
-                <w:sz w:val="20"/>
-                <w:szCs w:val="20"/>
-              </w:rPr>
-              <w:t>1000</w:t>
-            </w:r>
+          </w:tcPr>
+          <w:p>
+            <w:pPr>
+              <w:rPr>
+                <w:sz w:val="20"/>
+                <w:szCs w:val="20"/>
+              </w:rPr>
+            </w:pPr>
           </w:p>
         </w:tc>
         <w:tc>
           <w:tcPr>
             <w:tcW w:w="3069" w:type="dxa"/>
-            <w:shd w:val="clear" w:color="auto" w:fill="D1D1D1" w:themeFill="background2" w:themeFillShade="E6"/>
-          </w:tcPr>
-          <w:p>
-            <w:pPr>
-              <w:rPr>
-                <w:sz w:val="20"/>
-                <w:szCs w:val="20"/>
-              </w:rPr>
-            </w:pPr>
-            <w:r>
-              <w:rPr>
-                <w:sz w:val="20"/>
-                <w:szCs w:val="20"/>
-              </w:rPr>
-              <w:t>Facultatif</w:t>
-            </w:r>
+          </w:tcPr>
+          <w:p>
+            <w:pPr>
+              <w:rPr>
+                <w:sz w:val="20"/>
+                <w:szCs w:val="20"/>
+              </w:rPr>
+            </w:pPr>
           </w:p>
         </w:tc>
       </w:tr>
@@ -3140,16 +3148,16 @@
                 <w:sz w:val="20"/>
                 <w:szCs w:val="20"/>
               </w:rPr>
-              <w:t>Intervention_d</w:t>
-            </w:r>
-            <w:r>
-              <w:rPr>
-                <w:b/>
-                <w:bCs/>
-                <w:sz w:val="20"/>
-                <w:szCs w:val="20"/>
-              </w:rPr>
-              <w:t>ebut</w:t>
+              <w:t>Intervention</w:t>
+            </w:r>
+            <w:r>
+              <w:rPr>
+                <w:b/>
+                <w:bCs/>
+                <w:sz w:val="20"/>
+                <w:szCs w:val="20"/>
+              </w:rPr>
+              <w:t>_id</w:t>
             </w:r>
           </w:p>
         </w:tc>
@@ -3170,7 +3178,7 @@
                 <w:sz w:val="20"/>
                 <w:szCs w:val="20"/>
               </w:rPr>
-              <w:t>Durée de l’intervention</w:t>
+              <w:t>Identifiant de l’intervention</w:t>
             </w:r>
           </w:p>
         </w:tc>
@@ -3191,14 +3199,7 @@
                 <w:sz w:val="20"/>
                 <w:szCs w:val="20"/>
               </w:rPr>
-              <w:t xml:space="preserve">Date </w:t>
-            </w:r>
-            <w:r>
-              <w:rPr>
-                <w:sz w:val="20"/>
-                <w:szCs w:val="20"/>
-              </w:rPr>
-              <w:t>et Time</w:t>
+              <w:t>Numérique</w:t>
             </w:r>
           </w:p>
         </w:tc>
@@ -3214,6 +3215,13 @@
                 <w:szCs w:val="20"/>
               </w:rPr>
             </w:pPr>
+            <w:r>
+              <w:rPr>
+                <w:sz w:val="20"/>
+                <w:szCs w:val="20"/>
+              </w:rPr>
+              <w:t>11</w:t>
+            </w:r>
           </w:p>
         </w:tc>
         <w:tc>
@@ -3233,28 +3241,7 @@
                 <w:sz w:val="20"/>
                 <w:szCs w:val="20"/>
               </w:rPr>
-              <w:t>Format=</w:t>
-            </w:r>
-            <w:r>
-              <w:rPr>
-                <w:sz w:val="20"/>
-                <w:szCs w:val="20"/>
-              </w:rPr>
-              <w:t>AAAA-MM-JJ</w:t>
-            </w:r>
-            <w:r>
-              <w:rPr>
-                <w:sz w:val="20"/>
-                <w:szCs w:val="20"/>
-              </w:rPr>
-              <w:t xml:space="preserve"> </w:t>
-            </w:r>
-            <w:r>
-              <w:rPr>
-                <w:sz w:val="20"/>
-                <w:szCs w:val="20"/>
-              </w:rPr>
-              <w:t>HH-mm-SS</w:t>
+              <w:t>Identifiant, auto-incrémenté</w:t>
             </w:r>
           </w:p>
         </w:tc>
@@ -3284,7 +3271,16 @@
                 <w:sz w:val="20"/>
                 <w:szCs w:val="20"/>
               </w:rPr>
-              <w:t>Intervention_fin</w:t>
+              <w:t>Intervention_</w:t>
+            </w:r>
+            <w:r>
+              <w:rPr>
+                <w:b/>
+                <w:bCs/>
+                <w:sz w:val="20"/>
+                <w:szCs w:val="20"/>
+              </w:rPr>
+              <w:t>objet</w:t>
             </w:r>
           </w:p>
         </w:tc>
@@ -3305,7 +3301,7 @@
                 <w:sz w:val="20"/>
                 <w:szCs w:val="20"/>
               </w:rPr>
-              <w:t>Durée de l’intervention</w:t>
+              <w:t>Objet de l’intervention</w:t>
             </w:r>
           </w:p>
         </w:tc>
@@ -3326,7 +3322,14 @@
                 <w:sz w:val="20"/>
                 <w:szCs w:val="20"/>
               </w:rPr>
-              <w:t>Date et Time</w:t>
+              <w:t>A</w:t>
+            </w:r>
+            <w:r>
+              <w:rPr>
+                <w:sz w:val="20"/>
+                <w:szCs w:val="20"/>
+              </w:rPr>
+              <w:t>lphanumérique</w:t>
             </w:r>
           </w:p>
         </w:tc>
@@ -3342,6 +3345,13 @@
                 <w:szCs w:val="20"/>
               </w:rPr>
             </w:pPr>
+            <w:r>
+              <w:rPr>
+                <w:sz w:val="20"/>
+                <w:szCs w:val="20"/>
+              </w:rPr>
+              <w:t>1000</w:t>
+            </w:r>
           </w:p>
         </w:tc>
         <w:tc>
@@ -3361,7 +3371,7 @@
                 <w:sz w:val="20"/>
                 <w:szCs w:val="20"/>
               </w:rPr>
-              <w:t>Format=AAAA-MM-JJ HH-mm-SS</w:t>
+              <w:t>Facultatif</w:t>
             </w:r>
           </w:p>
         </w:tc>
@@ -3373,47 +3383,90 @@
         <w:tc>
           <w:tcPr>
             <w:tcW w:w="2693" w:type="dxa"/>
-          </w:tcPr>
-          <w:p>
-            <w:pPr>
-              <w:rPr>
-                <w:b/>
-                <w:bCs/>
-                <w:sz w:val="20"/>
-                <w:szCs w:val="20"/>
-              </w:rPr>
-            </w:pPr>
+            <w:shd w:val="clear" w:color="auto" w:fill="D1D1D1" w:themeFill="background2" w:themeFillShade="E6"/>
+          </w:tcPr>
+          <w:p>
+            <w:pPr>
+              <w:rPr>
+                <w:b/>
+                <w:bCs/>
+                <w:sz w:val="20"/>
+                <w:szCs w:val="20"/>
+              </w:rPr>
+            </w:pPr>
+            <w:r>
+              <w:rPr>
+                <w:b/>
+                <w:bCs/>
+                <w:sz w:val="20"/>
+                <w:szCs w:val="20"/>
+              </w:rPr>
+              <w:t>Intervention_d</w:t>
+            </w:r>
+            <w:r>
+              <w:rPr>
+                <w:b/>
+                <w:bCs/>
+                <w:sz w:val="20"/>
+                <w:szCs w:val="20"/>
+              </w:rPr>
+              <w:t>ebut</w:t>
+            </w:r>
           </w:p>
         </w:tc>
         <w:tc>
           <w:tcPr>
             <w:tcW w:w="2486" w:type="dxa"/>
-          </w:tcPr>
-          <w:p>
-            <w:pPr>
-              <w:rPr>
-                <w:sz w:val="20"/>
-                <w:szCs w:val="20"/>
-              </w:rPr>
-            </w:pPr>
+            <w:shd w:val="clear" w:color="auto" w:fill="D1D1D1" w:themeFill="background2" w:themeFillShade="E6"/>
+          </w:tcPr>
+          <w:p>
+            <w:pPr>
+              <w:rPr>
+                <w:sz w:val="20"/>
+                <w:szCs w:val="20"/>
+              </w:rPr>
+            </w:pPr>
+            <w:r>
+              <w:rPr>
+                <w:sz w:val="20"/>
+                <w:szCs w:val="20"/>
+              </w:rPr>
+              <w:t>Durée de l’intervention</w:t>
+            </w:r>
           </w:p>
         </w:tc>
         <w:tc>
           <w:tcPr>
             <w:tcW w:w="1657" w:type="dxa"/>
-          </w:tcPr>
-          <w:p>
-            <w:pPr>
-              <w:rPr>
-                <w:sz w:val="20"/>
-                <w:szCs w:val="20"/>
-              </w:rPr>
-            </w:pPr>
+            <w:shd w:val="clear" w:color="auto" w:fill="D1D1D1" w:themeFill="background2" w:themeFillShade="E6"/>
+          </w:tcPr>
+          <w:p>
+            <w:pPr>
+              <w:rPr>
+                <w:sz w:val="20"/>
+                <w:szCs w:val="20"/>
+              </w:rPr>
+            </w:pPr>
+            <w:r>
+              <w:rPr>
+                <w:sz w:val="20"/>
+                <w:szCs w:val="20"/>
+              </w:rPr>
+              <w:t xml:space="preserve">Date </w:t>
+            </w:r>
+            <w:r>
+              <w:rPr>
+                <w:sz w:val="20"/>
+                <w:szCs w:val="20"/>
+              </w:rPr>
+              <w:t>et Time</w:t>
+            </w:r>
           </w:p>
         </w:tc>
         <w:tc>
           <w:tcPr>
             <w:tcW w:w="1153" w:type="dxa"/>
+            <w:shd w:val="clear" w:color="auto" w:fill="D1D1D1" w:themeFill="background2" w:themeFillShade="E6"/>
           </w:tcPr>
           <w:p>
             <w:pPr>
@@ -3427,14 +3480,43 @@
         <w:tc>
           <w:tcPr>
             <w:tcW w:w="3069" w:type="dxa"/>
-          </w:tcPr>
-          <w:p>
-            <w:pPr>
-              <w:rPr>
-                <w:sz w:val="20"/>
-                <w:szCs w:val="20"/>
-              </w:rPr>
-            </w:pPr>
+            <w:shd w:val="clear" w:color="auto" w:fill="D1D1D1" w:themeFill="background2" w:themeFillShade="E6"/>
+          </w:tcPr>
+          <w:p>
+            <w:pPr>
+              <w:rPr>
+                <w:sz w:val="20"/>
+                <w:szCs w:val="20"/>
+              </w:rPr>
+            </w:pPr>
+            <w:r>
+              <w:rPr>
+                <w:sz w:val="20"/>
+                <w:szCs w:val="20"/>
+              </w:rPr>
+              <w:t>Format=</w:t>
+            </w:r>
+            <w:r>
+              <w:rPr>
+                <w:sz w:val="20"/>
+                <w:szCs w:val="20"/>
+              </w:rPr>
+              <w:t>AAAA-MM-JJ</w:t>
+            </w:r>
+            <w:r>
+              <w:rPr>
+                <w:sz w:val="20"/>
+                <w:szCs w:val="20"/>
+              </w:rPr>
+              <w:t xml:space="preserve"> </w:t>
+            </w:r>
+            <w:r>
+              <w:rPr>
+                <w:sz w:val="20"/>
+                <w:szCs w:val="20"/>
+              </w:rPr>
+              <w:t>HH-mm-SS</w:t>
+            </w:r>
           </w:p>
         </w:tc>
       </w:tr>
@@ -3445,109 +3527,102 @@
         <w:tc>
           <w:tcPr>
             <w:tcW w:w="2693" w:type="dxa"/>
-            <w:shd w:val="clear" w:color="auto" w:fill="D9F2D0" w:themeFill="accent6" w:themeFillTint="33"/>
-          </w:tcPr>
-          <w:p>
-            <w:pPr>
-              <w:rPr>
-                <w:b/>
-                <w:bCs/>
-                <w:sz w:val="20"/>
-                <w:szCs w:val="20"/>
-              </w:rPr>
-            </w:pPr>
-            <w:r>
-              <w:rPr>
-                <w:b/>
-                <w:bCs/>
-                <w:sz w:val="20"/>
-                <w:szCs w:val="20"/>
-              </w:rPr>
-              <w:t>Mecanicien_id</w:t>
+            <w:shd w:val="clear" w:color="auto" w:fill="D1D1D1" w:themeFill="background2" w:themeFillShade="E6"/>
+          </w:tcPr>
+          <w:p>
+            <w:pPr>
+              <w:rPr>
+                <w:b/>
+                <w:bCs/>
+                <w:sz w:val="20"/>
+                <w:szCs w:val="20"/>
+              </w:rPr>
+            </w:pPr>
+            <w:r>
+              <w:rPr>
+                <w:b/>
+                <w:bCs/>
+                <w:sz w:val="20"/>
+                <w:szCs w:val="20"/>
+              </w:rPr>
+              <w:t>Intervention_fin</w:t>
             </w:r>
           </w:p>
         </w:tc>
         <w:tc>
           <w:tcPr>
             <w:tcW w:w="2486" w:type="dxa"/>
-            <w:shd w:val="clear" w:color="auto" w:fill="D9F2D0" w:themeFill="accent6" w:themeFillTint="33"/>
-          </w:tcPr>
-          <w:p>
-            <w:pPr>
-              <w:rPr>
-                <w:sz w:val="20"/>
-                <w:szCs w:val="20"/>
-              </w:rPr>
-            </w:pPr>
-            <w:r>
-              <w:rPr>
-                <w:sz w:val="20"/>
-                <w:szCs w:val="20"/>
-              </w:rPr>
-              <w:t>Identifiant mécanicien</w:t>
+            <w:shd w:val="clear" w:color="auto" w:fill="D1D1D1" w:themeFill="background2" w:themeFillShade="E6"/>
+          </w:tcPr>
+          <w:p>
+            <w:pPr>
+              <w:rPr>
+                <w:sz w:val="20"/>
+                <w:szCs w:val="20"/>
+              </w:rPr>
+            </w:pPr>
+            <w:r>
+              <w:rPr>
+                <w:sz w:val="20"/>
+                <w:szCs w:val="20"/>
+              </w:rPr>
+              <w:t>Durée de l’intervention</w:t>
             </w:r>
           </w:p>
         </w:tc>
         <w:tc>
           <w:tcPr>
             <w:tcW w:w="1657" w:type="dxa"/>
-            <w:shd w:val="clear" w:color="auto" w:fill="D9F2D0" w:themeFill="accent6" w:themeFillTint="33"/>
-          </w:tcPr>
-          <w:p>
-            <w:pPr>
-              <w:rPr>
-                <w:sz w:val="20"/>
-                <w:szCs w:val="20"/>
-              </w:rPr>
-            </w:pPr>
-            <w:r>
-              <w:rPr>
-                <w:sz w:val="20"/>
-                <w:szCs w:val="20"/>
-              </w:rPr>
-              <w:t>Numérique</w:t>
+            <w:shd w:val="clear" w:color="auto" w:fill="D1D1D1" w:themeFill="background2" w:themeFillShade="E6"/>
+          </w:tcPr>
+          <w:p>
+            <w:pPr>
+              <w:rPr>
+                <w:sz w:val="20"/>
+                <w:szCs w:val="20"/>
+              </w:rPr>
+            </w:pPr>
+            <w:r>
+              <w:rPr>
+                <w:sz w:val="20"/>
+                <w:szCs w:val="20"/>
+              </w:rPr>
+              <w:t>Date et Time</w:t>
             </w:r>
           </w:p>
         </w:tc>
         <w:tc>
           <w:tcPr>
             <w:tcW w:w="1153" w:type="dxa"/>
-            <w:shd w:val="clear" w:color="auto" w:fill="D9F2D0" w:themeFill="accent6" w:themeFillTint="33"/>
-          </w:tcPr>
-          <w:p>
-            <w:pPr>
-              <w:rPr>
-                <w:sz w:val="20"/>
-                <w:szCs w:val="20"/>
-              </w:rPr>
-            </w:pPr>
-            <w:r>
-              <w:rPr>
-                <w:sz w:val="20"/>
-                <w:szCs w:val="20"/>
-              </w:rPr>
-              <w:t>11</w:t>
-            </w:r>
+            <w:shd w:val="clear" w:color="auto" w:fill="D1D1D1" w:themeFill="background2" w:themeFillShade="E6"/>
+          </w:tcPr>
+          <w:p>
+            <w:pPr>
+              <w:rPr>
+                <w:sz w:val="20"/>
+                <w:szCs w:val="20"/>
+              </w:rPr>
+            </w:pPr>
           </w:p>
         </w:tc>
         <w:tc>
           <w:tcPr>
             <w:tcW w:w="3069" w:type="dxa"/>
-            <w:shd w:val="clear" w:color="auto" w:fill="D9F2D0" w:themeFill="accent6" w:themeFillTint="33"/>
-          </w:tcPr>
-          <w:p>
-            <w:pPr>
-              <w:rPr>
-                <w:sz w:val="20"/>
-                <w:szCs w:val="20"/>
-              </w:rPr>
-            </w:pPr>
-            <w:r>
-              <w:rPr>
-                <w:sz w:val="20"/>
-                <w:szCs w:val="20"/>
-              </w:rPr>
-              <w:t>Identifiant, auto-incrémenté</w:t>
+            <w:shd w:val="clear" w:color="auto" w:fill="D1D1D1" w:themeFill="background2" w:themeFillShade="E6"/>
+          </w:tcPr>
+          <w:p>
+            <w:pPr>
+              <w:rPr>
+                <w:sz w:val="20"/>
+                <w:szCs w:val="20"/>
+              </w:rPr>
+            </w:pPr>
+            <w:r>
+              <w:rPr>
+                <w:sz w:val="20"/>
+                <w:szCs w:val="20"/>
+              </w:rPr>
+              <w:t>Format=AAAA-MM-JJ HH-mm-SS</w:t>
             </w:r>
           </w:p>
         </w:tc>
@@ -3559,117 +3634,68 @@
         <w:tc>
           <w:tcPr>
             <w:tcW w:w="2693" w:type="dxa"/>
-            <w:shd w:val="clear" w:color="auto" w:fill="D9F2D0" w:themeFill="accent6" w:themeFillTint="33"/>
-          </w:tcPr>
-          <w:p>
-            <w:pPr>
-              <w:rPr>
-                <w:b/>
-                <w:bCs/>
-                <w:sz w:val="20"/>
-                <w:szCs w:val="20"/>
-              </w:rPr>
-            </w:pPr>
-            <w:r>
-              <w:rPr>
-                <w:b/>
-                <w:bCs/>
-                <w:sz w:val="20"/>
-                <w:szCs w:val="20"/>
-              </w:rPr>
-              <w:t>Mecanicien_nom</w:t>
-            </w:r>
+          </w:tcPr>
+          <w:p>
+            <w:pPr>
+              <w:rPr>
+                <w:b/>
+                <w:bCs/>
+                <w:sz w:val="20"/>
+                <w:szCs w:val="20"/>
+              </w:rPr>
+            </w:pPr>
           </w:p>
         </w:tc>
         <w:tc>
           <w:tcPr>
             <w:tcW w:w="2486" w:type="dxa"/>
-            <w:shd w:val="clear" w:color="auto" w:fill="D9F2D0" w:themeFill="accent6" w:themeFillTint="33"/>
-          </w:tcPr>
-          <w:p>
-            <w:pPr>
-              <w:rPr>
-                <w:sz w:val="20"/>
-                <w:szCs w:val="20"/>
-              </w:rPr>
-            </w:pPr>
-            <w:r>
-              <w:rPr>
-                <w:sz w:val="20"/>
-                <w:szCs w:val="20"/>
-              </w:rPr>
-              <w:t>Nom du mécanicien</w:t>
-            </w:r>
+          </w:tcPr>
+          <w:p>
+            <w:pPr>
+              <w:rPr>
+                <w:sz w:val="20"/>
+                <w:szCs w:val="20"/>
+              </w:rPr>
+            </w:pPr>
           </w:p>
         </w:tc>
         <w:tc>
           <w:tcPr>
             <w:tcW w:w="1657" w:type="dxa"/>
-            <w:shd w:val="clear" w:color="auto" w:fill="D9F2D0" w:themeFill="accent6" w:themeFillTint="33"/>
-          </w:tcPr>
-          <w:p>
-            <w:pPr>
-              <w:rPr>
-                <w:sz w:val="20"/>
-                <w:szCs w:val="20"/>
-              </w:rPr>
-            </w:pPr>
-            <w:r>
-              <w:rPr>
-                <w:sz w:val="20"/>
-                <w:szCs w:val="20"/>
-              </w:rPr>
-              <w:t>Alphabétique</w:t>
-            </w:r>
+          </w:tcPr>
+          <w:p>
+            <w:pPr>
+              <w:rPr>
+                <w:sz w:val="20"/>
+                <w:szCs w:val="20"/>
+              </w:rPr>
+            </w:pPr>
           </w:p>
         </w:tc>
         <w:tc>
           <w:tcPr>
             <w:tcW w:w="1153" w:type="dxa"/>
-            <w:shd w:val="clear" w:color="auto" w:fill="D9F2D0" w:themeFill="accent6" w:themeFillTint="33"/>
-          </w:tcPr>
-          <w:p>
-            <w:pPr>
-              <w:rPr>
-                <w:sz w:val="20"/>
-                <w:szCs w:val="20"/>
-              </w:rPr>
-            </w:pPr>
-            <w:r>
-              <w:rPr>
-                <w:sz w:val="20"/>
-                <w:szCs w:val="20"/>
-              </w:rPr>
-              <w:t>100</w:t>
-            </w:r>
+          </w:tcPr>
+          <w:p>
+            <w:pPr>
+              <w:rPr>
+                <w:sz w:val="20"/>
+                <w:szCs w:val="20"/>
+              </w:rPr>
+            </w:pPr>
           </w:p>
         </w:tc>
         <w:tc>
           <w:tcPr>
             <w:tcW w:w="3069" w:type="dxa"/>
-            <w:shd w:val="clear" w:color="auto" w:fill="D9F2D0" w:themeFill="accent6" w:themeFillTint="33"/>
-          </w:tcPr>
-          <w:p>
-            <w:pPr>
-              <w:rPr>
-                <w:sz w:val="20"/>
-                <w:szCs w:val="20"/>
-              </w:rPr>
-            </w:pPr>
-            <w:r>
-              <w:rPr>
-                <w:sz w:val="20"/>
-                <w:szCs w:val="20"/>
-              </w:rPr>
-              <w:t>Obliga</w:t>
-            </w:r>
-            <w:r>
-              <w:rPr>
-                <w:sz w:val="20"/>
-                <w:szCs w:val="20"/>
-              </w:rPr>
-              <w:t>toire, &gt; 1 caractère</w:t>
-            </w:r>
+          </w:tcPr>
+          <w:p>
+            <w:pPr>
+              <w:rPr>
+                <w:sz w:val="20"/>
+                <w:szCs w:val="20"/>
+              </w:rPr>
+            </w:pPr>
           </w:p>
         </w:tc>
       </w:tr>
@@ -3698,7 +3724,7 @@
                 <w:sz w:val="20"/>
                 <w:szCs w:val="20"/>
               </w:rPr>
-              <w:t>Mecanicien_adresse</w:t>
+              <w:t>Mecanicien_id</w:t>
             </w:r>
           </w:p>
         </w:tc>
@@ -3719,7 +3745,7 @@
                 <w:sz w:val="20"/>
                 <w:szCs w:val="20"/>
               </w:rPr>
-              <w:t>Adresse du mécanicien</w:t>
+              <w:t>Identifiant mécanicien</w:t>
             </w:r>
           </w:p>
         </w:tc>
@@ -3740,7 +3766,7 @@
                 <w:sz w:val="20"/>
                 <w:szCs w:val="20"/>
               </w:rPr>
-              <w:t>Alphanumérique</w:t>
+              <w:t>Numérique</w:t>
             </w:r>
           </w:p>
         </w:tc>
@@ -3761,7 +3787,7 @@
                 <w:sz w:val="20"/>
                 <w:szCs w:val="20"/>
               </w:rPr>
-              <w:t>255</w:t>
+              <w:t>11</w:t>
             </w:r>
           </w:p>
         </w:tc>
@@ -3782,7 +3808,7 @@
                 <w:sz w:val="20"/>
                 <w:szCs w:val="20"/>
               </w:rPr>
-              <w:t>Obligatoire, &gt; 1 caractère</w:t>
+              <w:t>Identifiant, auto-incrémenté</w:t>
             </w:r>
           </w:p>
         </w:tc>
@@ -3812,7 +3838,7 @@
                 <w:sz w:val="20"/>
                 <w:szCs w:val="20"/>
               </w:rPr>
-              <w:t>Mecanicien_telephone</w:t>
+              <w:t>Mecanicien_nom</w:t>
             </w:r>
           </w:p>
         </w:tc>
@@ -3833,7 +3859,7 @@
                 <w:sz w:val="20"/>
                 <w:szCs w:val="20"/>
               </w:rPr>
-              <w:t>Téléphone du mécanicien</w:t>
+              <w:t>Nom du mécanicien</w:t>
             </w:r>
           </w:p>
         </w:tc>
@@ -3854,7 +3880,7 @@
                 <w:sz w:val="20"/>
                 <w:szCs w:val="20"/>
               </w:rPr>
-              <w:t>Alphanumérique</w:t>
+              <w:t>Alphabétique</w:t>
             </w:r>
           </w:p>
         </w:tc>
@@ -3875,7 +3901,7 @@
                 <w:sz w:val="20"/>
                 <w:szCs w:val="20"/>
               </w:rPr>
-              <w:t>13</w:t>
+              <w:t>100</w:t>
             </w:r>
           </w:p>
         </w:tc>
@@ -3896,7 +3922,14 @@
                 <w:sz w:val="20"/>
                 <w:szCs w:val="20"/>
               </w:rPr>
-              <w:t>Obligatoire</w:t>
+              <w:t>Obliga</w:t>
+            </w:r>
+            <w:r>
+              <w:rPr>
+                <w:sz w:val="20"/>
+                <w:szCs w:val="20"/>
+              </w:rPr>
+              <w:t>toire, &gt; 1 caractère</w:t>
             </w:r>
           </w:p>
         </w:tc>
@@ -3926,25 +3959,7 @@
                 <w:sz w:val="20"/>
                 <w:szCs w:val="20"/>
               </w:rPr>
-              <w:t>Mecanicien_</w:t>
-            </w:r>
-            <w:r>
-              <w:rPr>
-                <w:b/>
-                <w:bCs/>
-                <w:sz w:val="20"/>
-                <w:szCs w:val="20"/>
-              </w:rPr>
-              <w:t>h</w:t>
-            </w:r>
-            <w:r>
-              <w:rPr>
-                <w:b/>
-                <w:bCs/>
-                <w:sz w:val="20"/>
-                <w:szCs w:val="20"/>
-              </w:rPr>
-              <w:t>abilitation</w:t>
+              <w:t>Mecanicien_adresse</w:t>
             </w:r>
           </w:p>
         </w:tc>
@@ -3965,21 +3980,7 @@
                 <w:sz w:val="20"/>
                 <w:szCs w:val="20"/>
               </w:rPr>
-              <w:t>Habilitation du</w:t>
-            </w:r>
-            <w:r>
-              <w:rPr>
-                <w:sz w:val="20"/>
-                <w:szCs w:val="20"/>
-              </w:rPr>
-              <w:t xml:space="preserve"> </w:t>
-            </w:r>
-            <w:r>
-              <w:rPr>
-                <w:sz w:val="20"/>
-                <w:szCs w:val="20"/>
-              </w:rPr>
-              <w:t>mécanicien</w:t>
+              <w:t>Adresse du mécanicien</w:t>
             </w:r>
           </w:p>
         </w:tc>
@@ -4021,7 +4022,7 @@
                 <w:sz w:val="20"/>
                 <w:szCs w:val="20"/>
               </w:rPr>
-              <w:t>30</w:t>
+              <w:t>255</w:t>
             </w:r>
           </w:p>
         </w:tc>
@@ -4042,7 +4043,7 @@
                 <w:sz w:val="20"/>
                 <w:szCs w:val="20"/>
               </w:rPr>
-              <w:t>Obligatoire</w:t>
+              <w:t>Obligatoire, &gt; 1 caractère</w:t>
             </w:r>
           </w:p>
         </w:tc>
@@ -4054,68 +4055,110 @@
         <w:tc>
           <w:tcPr>
             <w:tcW w:w="2693" w:type="dxa"/>
-          </w:tcPr>
-          <w:p>
-            <w:pPr>
-              <w:rPr>
-                <w:b/>
-                <w:bCs/>
-                <w:sz w:val="20"/>
-                <w:szCs w:val="20"/>
-              </w:rPr>
-            </w:pPr>
+            <w:shd w:val="clear" w:color="auto" w:fill="D9F2D0" w:themeFill="accent6" w:themeFillTint="33"/>
+          </w:tcPr>
+          <w:p>
+            <w:pPr>
+              <w:rPr>
+                <w:b/>
+                <w:bCs/>
+                <w:sz w:val="20"/>
+                <w:szCs w:val="20"/>
+              </w:rPr>
+            </w:pPr>
+            <w:r>
+              <w:rPr>
+                <w:b/>
+                <w:bCs/>
+                <w:sz w:val="20"/>
+                <w:szCs w:val="20"/>
+              </w:rPr>
+              <w:t>Mecanicien_telephone</w:t>
+            </w:r>
           </w:p>
         </w:tc>
         <w:tc>
           <w:tcPr>
             <w:tcW w:w="2486" w:type="dxa"/>
-          </w:tcPr>
-          <w:p>
-            <w:pPr>
-              <w:rPr>
-                <w:sz w:val="20"/>
-                <w:szCs w:val="20"/>
-              </w:rPr>
-            </w:pPr>
+            <w:shd w:val="clear" w:color="auto" w:fill="D9F2D0" w:themeFill="accent6" w:themeFillTint="33"/>
+          </w:tcPr>
+          <w:p>
+            <w:pPr>
+              <w:rPr>
+                <w:sz w:val="20"/>
+                <w:szCs w:val="20"/>
+              </w:rPr>
+            </w:pPr>
+            <w:r>
+              <w:rPr>
+                <w:sz w:val="20"/>
+                <w:szCs w:val="20"/>
+              </w:rPr>
+              <w:t>Téléphone du mécanicien</w:t>
+            </w:r>
           </w:p>
         </w:tc>
         <w:tc>
           <w:tcPr>
             <w:tcW w:w="1657" w:type="dxa"/>
-          </w:tcPr>
-          <w:p>
-            <w:pPr>
-              <w:rPr>
-                <w:sz w:val="20"/>
-                <w:szCs w:val="20"/>
-              </w:rPr>
-            </w:pPr>
+            <w:shd w:val="clear" w:color="auto" w:fill="D9F2D0" w:themeFill="accent6" w:themeFillTint="33"/>
+          </w:tcPr>
+          <w:p>
+            <w:pPr>
+              <w:rPr>
+                <w:sz w:val="20"/>
+                <w:szCs w:val="20"/>
+              </w:rPr>
+            </w:pPr>
+            <w:r>
+              <w:rPr>
+                <w:sz w:val="20"/>
+                <w:szCs w:val="20"/>
+              </w:rPr>
+              <w:t>Alphanumérique</w:t>
+            </w:r>
           </w:p>
         </w:tc>
         <w:tc>
           <w:tcPr>
             <w:tcW w:w="1153" w:type="dxa"/>
-          </w:tcPr>
-          <w:p>
-            <w:pPr>
-              <w:rPr>
-                <w:sz w:val="20"/>
-                <w:szCs w:val="20"/>
-              </w:rPr>
-            </w:pPr>
+            <w:shd w:val="clear" w:color="auto" w:fill="D9F2D0" w:themeFill="accent6" w:themeFillTint="33"/>
+          </w:tcPr>
+          <w:p>
+            <w:pPr>
+              <w:rPr>
+                <w:sz w:val="20"/>
+                <w:szCs w:val="20"/>
+              </w:rPr>
+            </w:pPr>
+            <w:r>
+              <w:rPr>
+                <w:sz w:val="20"/>
+                <w:szCs w:val="20"/>
+              </w:rPr>
+              <w:t>13</w:t>
+            </w:r>
           </w:p>
         </w:tc>
         <w:tc>
           <w:tcPr>
             <w:tcW w:w="3069" w:type="dxa"/>
-          </w:tcPr>
-          <w:p>
-            <w:pPr>
-              <w:rPr>
-                <w:sz w:val="20"/>
-                <w:szCs w:val="20"/>
-              </w:rPr>
-            </w:pPr>
+            <w:shd w:val="clear" w:color="auto" w:fill="D9F2D0" w:themeFill="accent6" w:themeFillTint="33"/>
+          </w:tcPr>
+          <w:p>
+            <w:pPr>
+              <w:rPr>
+                <w:sz w:val="20"/>
+                <w:szCs w:val="20"/>
+              </w:rPr>
+            </w:pPr>
+            <w:r>
+              <w:rPr>
+                <w:sz w:val="20"/>
+                <w:szCs w:val="20"/>
+              </w:rPr>
+              <w:t>Obligatoire</w:t>
+            </w:r>
           </w:p>
         </w:tc>
       </w:tr>
@@ -4126,109 +4169,141 @@
         <w:tc>
           <w:tcPr>
             <w:tcW w:w="2693" w:type="dxa"/>
-            <w:shd w:val="clear" w:color="auto" w:fill="DAE9F7" w:themeFill="text2" w:themeFillTint="1A"/>
-          </w:tcPr>
-          <w:p>
-            <w:pPr>
-              <w:rPr>
-                <w:b/>
-                <w:bCs/>
-                <w:sz w:val="20"/>
-                <w:szCs w:val="20"/>
-              </w:rPr>
-            </w:pPr>
-            <w:r>
-              <w:rPr>
-                <w:b/>
-                <w:bCs/>
-                <w:sz w:val="20"/>
-                <w:szCs w:val="20"/>
-              </w:rPr>
-              <w:t>Pilote_id</w:t>
+            <w:shd w:val="clear" w:color="auto" w:fill="D9F2D0" w:themeFill="accent6" w:themeFillTint="33"/>
+          </w:tcPr>
+          <w:p>
+            <w:pPr>
+              <w:rPr>
+                <w:b/>
+                <w:bCs/>
+                <w:sz w:val="20"/>
+                <w:szCs w:val="20"/>
+              </w:rPr>
+            </w:pPr>
+            <w:r>
+              <w:rPr>
+                <w:b/>
+                <w:bCs/>
+                <w:sz w:val="20"/>
+                <w:szCs w:val="20"/>
+              </w:rPr>
+              <w:t>Mecanicien_</w:t>
+            </w:r>
+            <w:r>
+              <w:rPr>
+                <w:b/>
+                <w:bCs/>
+                <w:sz w:val="20"/>
+                <w:szCs w:val="20"/>
+              </w:rPr>
+              <w:t>h</w:t>
+            </w:r>
+            <w:r>
+              <w:rPr>
+                <w:b/>
+                <w:bCs/>
+                <w:sz w:val="20"/>
+                <w:szCs w:val="20"/>
+              </w:rPr>
+              <w:t>abilitation</w:t>
             </w:r>
           </w:p>
         </w:tc>
         <w:tc>
           <w:tcPr>
             <w:tcW w:w="2486" w:type="dxa"/>
-            <w:shd w:val="clear" w:color="auto" w:fill="DAE9F7" w:themeFill="text2" w:themeFillTint="1A"/>
-          </w:tcPr>
-          <w:p>
-            <w:pPr>
-              <w:rPr>
-                <w:sz w:val="20"/>
-                <w:szCs w:val="20"/>
-              </w:rPr>
-            </w:pPr>
-            <w:r>
-              <w:rPr>
-                <w:sz w:val="20"/>
-                <w:szCs w:val="20"/>
-              </w:rPr>
-              <w:t>Identifiant du pilote</w:t>
+            <w:shd w:val="clear" w:color="auto" w:fill="D9F2D0" w:themeFill="accent6" w:themeFillTint="33"/>
+          </w:tcPr>
+          <w:p>
+            <w:pPr>
+              <w:rPr>
+                <w:sz w:val="20"/>
+                <w:szCs w:val="20"/>
+              </w:rPr>
+            </w:pPr>
+            <w:r>
+              <w:rPr>
+                <w:sz w:val="20"/>
+                <w:szCs w:val="20"/>
+              </w:rPr>
+              <w:t>Habilitation du</w:t>
+            </w:r>
+            <w:r>
+              <w:rPr>
+                <w:sz w:val="20"/>
+                <w:szCs w:val="20"/>
+              </w:rPr>
+              <w:t xml:space="preserve"> </w:t>
+            </w:r>
+            <w:r>
+              <w:rPr>
+                <w:sz w:val="20"/>
+                <w:szCs w:val="20"/>
+              </w:rPr>
+              <w:t>mécanicien</w:t>
             </w:r>
           </w:p>
         </w:tc>
         <w:tc>
           <w:tcPr>
             <w:tcW w:w="1657" w:type="dxa"/>
-            <w:shd w:val="clear" w:color="auto" w:fill="DAE9F7" w:themeFill="text2" w:themeFillTint="1A"/>
-          </w:tcPr>
-          <w:p>
-            <w:pPr>
-              <w:rPr>
-                <w:sz w:val="20"/>
-                <w:szCs w:val="20"/>
-              </w:rPr>
-            </w:pPr>
-            <w:r>
-              <w:rPr>
-                <w:sz w:val="20"/>
-                <w:szCs w:val="20"/>
-              </w:rPr>
-              <w:t>Numérique</w:t>
+            <w:shd w:val="clear" w:color="auto" w:fill="D9F2D0" w:themeFill="accent6" w:themeFillTint="33"/>
+          </w:tcPr>
+          <w:p>
+            <w:pPr>
+              <w:rPr>
+                <w:sz w:val="20"/>
+                <w:szCs w:val="20"/>
+              </w:rPr>
+            </w:pPr>
+            <w:r>
+              <w:rPr>
+                <w:sz w:val="20"/>
+                <w:szCs w:val="20"/>
+              </w:rPr>
+              <w:t>Alphanumérique</w:t>
             </w:r>
           </w:p>
         </w:tc>
         <w:tc>
           <w:tcPr>
             <w:tcW w:w="1153" w:type="dxa"/>
-            <w:shd w:val="clear" w:color="auto" w:fill="DAE9F7" w:themeFill="text2" w:themeFillTint="1A"/>
-          </w:tcPr>
-          <w:p>
-            <w:pPr>
-              <w:rPr>
-                <w:sz w:val="20"/>
-                <w:szCs w:val="20"/>
-              </w:rPr>
-            </w:pPr>
-            <w:r>
-              <w:rPr>
-                <w:sz w:val="20"/>
-                <w:szCs w:val="20"/>
-              </w:rPr>
-              <w:t>11</w:t>
+            <w:shd w:val="clear" w:color="auto" w:fill="D9F2D0" w:themeFill="accent6" w:themeFillTint="33"/>
+          </w:tcPr>
+          <w:p>
+            <w:pPr>
+              <w:rPr>
+                <w:sz w:val="20"/>
+                <w:szCs w:val="20"/>
+              </w:rPr>
+            </w:pPr>
+            <w:r>
+              <w:rPr>
+                <w:sz w:val="20"/>
+                <w:szCs w:val="20"/>
+              </w:rPr>
+              <w:t>30</w:t>
             </w:r>
           </w:p>
         </w:tc>
         <w:tc>
           <w:tcPr>
             <w:tcW w:w="3069" w:type="dxa"/>
-            <w:shd w:val="clear" w:color="auto" w:fill="DAE9F7" w:themeFill="text2" w:themeFillTint="1A"/>
-          </w:tcPr>
-          <w:p>
-            <w:pPr>
-              <w:rPr>
-                <w:sz w:val="20"/>
-                <w:szCs w:val="20"/>
-              </w:rPr>
-            </w:pPr>
-            <w:r>
-              <w:rPr>
-                <w:sz w:val="20"/>
-                <w:szCs w:val="20"/>
-              </w:rPr>
-              <w:t>Identifiant, auto-incrémenté</w:t>
+            <w:shd w:val="clear" w:color="auto" w:fill="D9F2D0" w:themeFill="accent6" w:themeFillTint="33"/>
+          </w:tcPr>
+          <w:p>
+            <w:pPr>
+              <w:rPr>
+                <w:sz w:val="20"/>
+                <w:szCs w:val="20"/>
+              </w:rPr>
+            </w:pPr>
+            <w:r>
+              <w:rPr>
+                <w:sz w:val="20"/>
+                <w:szCs w:val="20"/>
+              </w:rPr>
+              <w:t>Obligatoire</w:t>
             </w:r>
           </w:p>
         </w:tc>
@@ -4240,110 +4315,68 @@
         <w:tc>
           <w:tcPr>
             <w:tcW w:w="2693" w:type="dxa"/>
-            <w:shd w:val="clear" w:color="auto" w:fill="DAE9F7" w:themeFill="text2" w:themeFillTint="1A"/>
-          </w:tcPr>
-          <w:p>
-            <w:pPr>
-              <w:rPr>
-                <w:b/>
-                <w:bCs/>
-                <w:sz w:val="20"/>
-                <w:szCs w:val="20"/>
-              </w:rPr>
-            </w:pPr>
-            <w:r>
-              <w:rPr>
-                <w:b/>
-                <w:bCs/>
-                <w:sz w:val="20"/>
-                <w:szCs w:val="20"/>
-              </w:rPr>
-              <w:t>Pilote_nom</w:t>
-            </w:r>
+          </w:tcPr>
+          <w:p>
+            <w:pPr>
+              <w:rPr>
+                <w:b/>
+                <w:bCs/>
+                <w:sz w:val="20"/>
+                <w:szCs w:val="20"/>
+              </w:rPr>
+            </w:pPr>
           </w:p>
         </w:tc>
         <w:tc>
           <w:tcPr>
             <w:tcW w:w="2486" w:type="dxa"/>
-            <w:shd w:val="clear" w:color="auto" w:fill="DAE9F7" w:themeFill="text2" w:themeFillTint="1A"/>
-          </w:tcPr>
-          <w:p>
-            <w:pPr>
-              <w:rPr>
-                <w:sz w:val="20"/>
-                <w:szCs w:val="20"/>
-              </w:rPr>
-            </w:pPr>
-            <w:r>
-              <w:rPr>
-                <w:sz w:val="20"/>
-                <w:szCs w:val="20"/>
-              </w:rPr>
-              <w:t>Nom du pilote</w:t>
-            </w:r>
+          </w:tcPr>
+          <w:p>
+            <w:pPr>
+              <w:rPr>
+                <w:sz w:val="20"/>
+                <w:szCs w:val="20"/>
+              </w:rPr>
+            </w:pPr>
           </w:p>
         </w:tc>
         <w:tc>
           <w:tcPr>
             <w:tcW w:w="1657" w:type="dxa"/>
-            <w:shd w:val="clear" w:color="auto" w:fill="DAE9F7" w:themeFill="text2" w:themeFillTint="1A"/>
-          </w:tcPr>
-          <w:p>
-            <w:pPr>
-              <w:rPr>
-                <w:sz w:val="20"/>
-                <w:szCs w:val="20"/>
-              </w:rPr>
-            </w:pPr>
-            <w:r>
-              <w:rPr>
-                <w:sz w:val="20"/>
-                <w:szCs w:val="20"/>
-              </w:rPr>
-              <w:t>Alphabétique</w:t>
-            </w:r>
+          </w:tcPr>
+          <w:p>
+            <w:pPr>
+              <w:rPr>
+                <w:sz w:val="20"/>
+                <w:szCs w:val="20"/>
+              </w:rPr>
+            </w:pPr>
           </w:p>
         </w:tc>
         <w:tc>
           <w:tcPr>
             <w:tcW w:w="1153" w:type="dxa"/>
-            <w:shd w:val="clear" w:color="auto" w:fill="DAE9F7" w:themeFill="text2" w:themeFillTint="1A"/>
-          </w:tcPr>
-          <w:p>
-            <w:pPr>
-              <w:rPr>
-                <w:sz w:val="20"/>
-                <w:szCs w:val="20"/>
-              </w:rPr>
-            </w:pPr>
-            <w:r>
-              <w:rPr>
-                <w:sz w:val="20"/>
-                <w:szCs w:val="20"/>
-              </w:rPr>
-              <w:t>100</w:t>
-            </w:r>
+          </w:tcPr>
+          <w:p>
+            <w:pPr>
+              <w:rPr>
+                <w:sz w:val="20"/>
+                <w:szCs w:val="20"/>
+              </w:rPr>
+            </w:pPr>
           </w:p>
         </w:tc>
         <w:tc>
           <w:tcPr>
             <w:tcW w:w="3069" w:type="dxa"/>
-            <w:shd w:val="clear" w:color="auto" w:fill="DAE9F7" w:themeFill="text2" w:themeFillTint="1A"/>
-          </w:tcPr>
-          <w:p>
-            <w:pPr>
-              <w:rPr>
-                <w:sz w:val="20"/>
-                <w:szCs w:val="20"/>
-              </w:rPr>
-            </w:pPr>
-            <w:r>
-              <w:rPr>
-                <w:sz w:val="20"/>
-                <w:szCs w:val="20"/>
-              </w:rPr>
-              <w:t>Obligatoire, &gt; 1 caractère</w:t>
-            </w:r>
+          </w:tcPr>
+          <w:p>
+            <w:pPr>
+              <w:rPr>
+                <w:sz w:val="20"/>
+                <w:szCs w:val="20"/>
+              </w:rPr>
+            </w:pPr>
           </w:p>
         </w:tc>
       </w:tr>
@@ -4372,7 +4405,7 @@
                 <w:sz w:val="20"/>
                 <w:szCs w:val="20"/>
               </w:rPr>
-              <w:t>Pilote_adresse</w:t>
+              <w:t>Pilote_id</w:t>
             </w:r>
           </w:p>
         </w:tc>
@@ -4393,7 +4426,7 @@
                 <w:sz w:val="20"/>
                 <w:szCs w:val="20"/>
               </w:rPr>
-              <w:t>Adresse du pilote</w:t>
+              <w:t>Identifiant du pilote</w:t>
             </w:r>
           </w:p>
         </w:tc>
@@ -4414,7 +4447,7 @@
                 <w:sz w:val="20"/>
                 <w:szCs w:val="20"/>
               </w:rPr>
-              <w:t>Alphanumérique</w:t>
+              <w:t>Numérique</w:t>
             </w:r>
           </w:p>
         </w:tc>
@@ -4435,7 +4468,7 @@
                 <w:sz w:val="20"/>
                 <w:szCs w:val="20"/>
               </w:rPr>
-              <w:t>255</w:t>
+              <w:t>11</w:t>
             </w:r>
           </w:p>
         </w:tc>
@@ -4456,7 +4489,7 @@
                 <w:sz w:val="20"/>
                 <w:szCs w:val="20"/>
               </w:rPr>
-              <w:t>Obligatoire, &gt; 1 caractère</w:t>
+              <w:t>Identifiant, auto-incrémenté</w:t>
             </w:r>
           </w:p>
         </w:tc>
@@ -4486,7 +4519,7 @@
                 <w:sz w:val="20"/>
                 <w:szCs w:val="20"/>
               </w:rPr>
-              <w:t>Pilote_telephone</w:t>
+              <w:t>Pilote_nom</w:t>
             </w:r>
           </w:p>
         </w:tc>
@@ -4507,7 +4540,7 @@
                 <w:sz w:val="20"/>
                 <w:szCs w:val="20"/>
               </w:rPr>
-              <w:t>Pilote du mécanicien</w:t>
+              <w:t>Nom du pilote</w:t>
             </w:r>
           </w:p>
         </w:tc>
@@ -4528,7 +4561,7 @@
                 <w:sz w:val="20"/>
                 <w:szCs w:val="20"/>
               </w:rPr>
-              <w:t>Alphanumérique</w:t>
+              <w:t>Alphabétique</w:t>
             </w:r>
           </w:p>
         </w:tc>
@@ -4549,7 +4582,7 @@
                 <w:sz w:val="20"/>
                 <w:szCs w:val="20"/>
               </w:rPr>
-              <w:t>13</w:t>
+              <w:t>100</w:t>
             </w:r>
           </w:p>
         </w:tc>
@@ -4570,7 +4603,7 @@
                 <w:sz w:val="20"/>
                 <w:szCs w:val="20"/>
               </w:rPr>
-              <w:t>Obligatoire</w:t>
+              <w:t>Obligatoire, &gt; 1 caractère</w:t>
             </w:r>
           </w:p>
         </w:tc>
@@ -4600,16 +4633,7 @@
                 <w:sz w:val="20"/>
                 <w:szCs w:val="20"/>
               </w:rPr>
-              <w:t>Pilote_</w:t>
-            </w:r>
-            <w:r>
-              <w:rPr>
-                <w:b/>
-                <w:bCs/>
-                <w:sz w:val="20"/>
-                <w:szCs w:val="20"/>
-              </w:rPr>
-              <w:t>habilitation</w:t>
+              <w:t>Pilote_adresse</w:t>
             </w:r>
           </w:p>
         </w:tc>
@@ -4630,7 +4654,7 @@
                 <w:sz w:val="20"/>
                 <w:szCs w:val="20"/>
               </w:rPr>
-              <w:t>Brevet du pilote</w:t>
+              <w:t>Adresse du pilote</w:t>
             </w:r>
           </w:p>
         </w:tc>
@@ -4651,7 +4675,7 @@
                 <w:sz w:val="20"/>
                 <w:szCs w:val="20"/>
               </w:rPr>
-              <w:t>Alphabétique</w:t>
+              <w:t>Alphanumérique</w:t>
             </w:r>
           </w:p>
         </w:tc>
@@ -4672,7 +4696,7 @@
                 <w:sz w:val="20"/>
                 <w:szCs w:val="20"/>
               </w:rPr>
-              <w:t>30</w:t>
+              <w:t>255</w:t>
             </w:r>
           </w:p>
         </w:tc>
@@ -4693,7 +4717,7 @@
                 <w:sz w:val="20"/>
                 <w:szCs w:val="20"/>
               </w:rPr>
-              <w:t>Obligatoire</w:t>
+              <w:t>Obligatoire, &gt; 1 caractère</w:t>
             </w:r>
           </w:p>
         </w:tc>
@@ -4705,6 +4729,243 @@
         <w:tc>
           <w:tcPr>
             <w:tcW w:w="2693" w:type="dxa"/>
+            <w:shd w:val="clear" w:color="auto" w:fill="DAE9F7" w:themeFill="text2" w:themeFillTint="1A"/>
+          </w:tcPr>
+          <w:p>
+            <w:pPr>
+              <w:rPr>
+                <w:b/>
+                <w:bCs/>
+                <w:sz w:val="20"/>
+                <w:szCs w:val="20"/>
+              </w:rPr>
+            </w:pPr>
+            <w:r>
+              <w:rPr>
+                <w:b/>
+                <w:bCs/>
+                <w:sz w:val="20"/>
+                <w:szCs w:val="20"/>
+              </w:rPr>
+              <w:t>Pilote_telephone</w:t>
+            </w:r>
+          </w:p>
+        </w:tc>
+        <w:tc>
+          <w:tcPr>
+            <w:tcW w:w="2486" w:type="dxa"/>
+            <w:shd w:val="clear" w:color="auto" w:fill="DAE9F7" w:themeFill="text2" w:themeFillTint="1A"/>
+          </w:tcPr>
+          <w:p>
+            <w:pPr>
+              <w:rPr>
+                <w:sz w:val="20"/>
+                <w:szCs w:val="20"/>
+              </w:rPr>
+            </w:pPr>
+            <w:r>
+              <w:rPr>
+                <w:sz w:val="20"/>
+                <w:szCs w:val="20"/>
+              </w:rPr>
+              <w:t>Pilote du mécanicien</w:t>
+            </w:r>
+          </w:p>
+        </w:tc>
+        <w:tc>
+          <w:tcPr>
+            <w:tcW w:w="1657" w:type="dxa"/>
+            <w:shd w:val="clear" w:color="auto" w:fill="DAE9F7" w:themeFill="text2" w:themeFillTint="1A"/>
+          </w:tcPr>
+          <w:p>
+            <w:pPr>
+              <w:rPr>
+                <w:sz w:val="20"/>
+                <w:szCs w:val="20"/>
+              </w:rPr>
+            </w:pPr>
+            <w:r>
+              <w:rPr>
+                <w:sz w:val="20"/>
+                <w:szCs w:val="20"/>
+              </w:rPr>
+              <w:t>Alphanumérique</w:t>
+            </w:r>
+          </w:p>
+        </w:tc>
+        <w:tc>
+          <w:tcPr>
+            <w:tcW w:w="1153" w:type="dxa"/>
+            <w:shd w:val="clear" w:color="auto" w:fill="DAE9F7" w:themeFill="text2" w:themeFillTint="1A"/>
+          </w:tcPr>
+          <w:p>
+            <w:pPr>
+              <w:rPr>
+                <w:sz w:val="20"/>
+                <w:szCs w:val="20"/>
+              </w:rPr>
+            </w:pPr>
+            <w:r>
+              <w:rPr>
+                <w:sz w:val="20"/>
+                <w:szCs w:val="20"/>
+              </w:rPr>
+              <w:t>13</w:t>
+            </w:r>
+          </w:p>
+        </w:tc>
+        <w:tc>
+          <w:tcPr>
+            <w:tcW w:w="3069" w:type="dxa"/>
+            <w:shd w:val="clear" w:color="auto" w:fill="DAE9F7" w:themeFill="text2" w:themeFillTint="1A"/>
+          </w:tcPr>
+          <w:p>
+            <w:pPr>
+              <w:rPr>
+                <w:sz w:val="20"/>
+                <w:szCs w:val="20"/>
+              </w:rPr>
+            </w:pPr>
+            <w:r>
+              <w:rPr>
+                <w:sz w:val="20"/>
+                <w:szCs w:val="20"/>
+              </w:rPr>
+              <w:t>Obligatoire</w:t>
+            </w:r>
+          </w:p>
+        </w:tc>
+      </w:tr>
+      <w:tr>
+        <w:trPr>
+          <w:trHeight w:val="239"/>
+        </w:trPr>
+        <w:tc>
+          <w:tcPr>
+            <w:tcW w:w="2693" w:type="dxa"/>
+            <w:shd w:val="clear" w:color="auto" w:fill="DAE9F7" w:themeFill="text2" w:themeFillTint="1A"/>
+          </w:tcPr>
+          <w:p>
+            <w:pPr>
+              <w:rPr>
+                <w:b/>
+                <w:bCs/>
+                <w:sz w:val="20"/>
+                <w:szCs w:val="20"/>
+              </w:rPr>
+            </w:pPr>
+            <w:r>
+              <w:rPr>
+                <w:b/>
+                <w:bCs/>
+                <w:sz w:val="20"/>
+                <w:szCs w:val="20"/>
+              </w:rPr>
+              <w:t>Pilote_</w:t>
+            </w:r>
+            <w:r>
+              <w:rPr>
+                <w:b/>
+                <w:bCs/>
+                <w:sz w:val="20"/>
+                <w:szCs w:val="20"/>
+              </w:rPr>
+              <w:t>brevet</w:t>
+            </w:r>
+          </w:p>
+        </w:tc>
+        <w:tc>
+          <w:tcPr>
+            <w:tcW w:w="2486" w:type="dxa"/>
+            <w:shd w:val="clear" w:color="auto" w:fill="DAE9F7" w:themeFill="text2" w:themeFillTint="1A"/>
+          </w:tcPr>
+          <w:p>
+            <w:pPr>
+              <w:rPr>
+                <w:sz w:val="20"/>
+                <w:szCs w:val="20"/>
+              </w:rPr>
+            </w:pPr>
+            <w:r>
+              <w:rPr>
+                <w:sz w:val="20"/>
+                <w:szCs w:val="20"/>
+              </w:rPr>
+              <w:t>Brevet du pilote</w:t>
+            </w:r>
+          </w:p>
+        </w:tc>
+        <w:tc>
+          <w:tcPr>
+            <w:tcW w:w="1657" w:type="dxa"/>
+            <w:shd w:val="clear" w:color="auto" w:fill="DAE9F7" w:themeFill="text2" w:themeFillTint="1A"/>
+          </w:tcPr>
+          <w:p>
+            <w:pPr>
+              <w:rPr>
+                <w:sz w:val="20"/>
+                <w:szCs w:val="20"/>
+              </w:rPr>
+            </w:pPr>
+            <w:r>
+              <w:rPr>
+                <w:sz w:val="20"/>
+                <w:szCs w:val="20"/>
+              </w:rPr>
+              <w:t>Alphabétique</w:t>
+            </w:r>
+          </w:p>
+        </w:tc>
+        <w:tc>
+          <w:tcPr>
+            <w:tcW w:w="1153" w:type="dxa"/>
+            <w:shd w:val="clear" w:color="auto" w:fill="DAE9F7" w:themeFill="text2" w:themeFillTint="1A"/>
+          </w:tcPr>
+          <w:p>
+            <w:pPr>
+              <w:rPr>
+                <w:sz w:val="20"/>
+                <w:szCs w:val="20"/>
+              </w:rPr>
+            </w:pPr>
+            <w:r>
+              <w:rPr>
+                <w:sz w:val="20"/>
+                <w:szCs w:val="20"/>
+              </w:rPr>
+              <w:t>30</w:t>
+            </w:r>
+          </w:p>
+        </w:tc>
+        <w:tc>
+          <w:tcPr>
+            <w:tcW w:w="3069" w:type="dxa"/>
+            <w:shd w:val="clear" w:color="auto" w:fill="DAE9F7" w:themeFill="text2" w:themeFillTint="1A"/>
+          </w:tcPr>
+          <w:p>
+            <w:pPr>
+              <w:rPr>
+                <w:sz w:val="20"/>
+                <w:szCs w:val="20"/>
+              </w:rPr>
+            </w:pPr>
+            <w:r>
+              <w:rPr>
+                <w:sz w:val="20"/>
+                <w:szCs w:val="20"/>
+              </w:rPr>
+              <w:t>Obligatoire</w:t>
+            </w:r>
+          </w:p>
+        </w:tc>
+      </w:tr>
+      <w:tr>
+        <w:trPr>
+          <w:trHeight w:val="239"/>
+        </w:trPr>
+        <w:tc>
+          <w:tcPr>
+            <w:tcW w:w="2693" w:type="dxa"/>
           </w:tcPr>
           <w:p>
             <w:pPr>
@@ -4857,7 +5118,6 @@
           <w:sz w:val="48"/>
           <w:szCs w:val="48"/>
         </w:rPr>
-        <w:lastRenderedPageBreak/>
         <w:t xml:space="preserve">Etape </w:t>
       </w:r>
       <w:r>
@@ -4911,16 +5171,7 @@
         <w:t xml:space="preserve">, </w:t>
       </w:r>
       <w:r>
-        <w:t>Propriétaire_</w:t>
-      </w:r>
-      <w:r>
-        <w:t xml:space="preserve">adresse, </w:t>
-      </w:r>
-      <w:r>
-        <w:t>Propriétaire_</w:t>
-      </w:r>
-      <w:r>
-        <w:t>telephone</w:t>
+        <w:t>Propriétaire_adresse, Propriétaire_telephone</w:t>
       </w:r>
     </w:p>
     <w:p>
@@ -4934,16 +5185,16 @@
         <w:t xml:space="preserve"> </w:t>
       </w:r>
       <w:r>
-        <w:t>Avion_immatriculation, Avion_contructeur</w:t>
-      </w:r>
-      <w:r>
-        <w:t>, Avion_puis</w:t>
-      </w:r>
-      <w:r>
-        <w:t>s</w:t>
-      </w:r>
-      <w:r>
-        <w:t>ance, Avion_places, Avion</w:t>
+        <w:t>Avion_immatriculation,</w:t>
+      </w:r>
+      <w:r>
+        <w:t xml:space="preserve"> Avion_nom, </w:t>
+      </w:r>
+      <w:r>
+        <w:t xml:space="preserve"> Avion_contructeur</w:t>
+      </w:r>
+      <w:r>
+        <w:t>, Avion</w:t>
       </w:r>
       <w:r>
         <w:t>_date_achat</w:t>
@@ -4951,36 +5202,36 @@
     </w:p>
     <w:p>
       <w:r>
-        <w:t xml:space="preserve">Intervention_id </w:t>
+        <w:t>Type_</w:t>
+      </w:r>
+      <w:r>
+        <w:t>avion_</w:t>
+      </w:r>
+      <w:r>
+        <w:t xml:space="preserve">id </w:t>
       </w:r>
       <w:r>
         <w:sym w:font="Wingdings" w:char="F0E0"/>
       </w:r>
       <w:r>
-        <w:t xml:space="preserve"> </w:t>
-      </w:r>
-      <w:r>
-        <w:t>Intervention_</w:t>
-      </w:r>
-      <w:r>
-        <w:t xml:space="preserve">objet, </w:t>
-      </w:r>
-      <w:r>
-        <w:t>Intervention_</w:t>
-      </w:r>
-      <w:r>
-        <w:t xml:space="preserve">debut, </w:t>
-      </w:r>
-      <w:r>
-        <w:t>Intervention_</w:t>
-      </w:r>
-      <w:r>
-        <w:t>fin</w:t>
+        <w:t xml:space="preserve"> Type</w:t>
+      </w:r>
+      <w:r>
+        <w:t>_avion</w:t>
+      </w:r>
+      <w:r>
+        <w:t>_puissance, Type</w:t>
+      </w:r>
+      <w:r>
+        <w:t>_avion</w:t>
+      </w:r>
+      <w:r>
+        <w:t>_nombre_places</w:t>
       </w:r>
     </w:p>
     <w:p>
       <w:r>
-        <w:t xml:space="preserve">Mécanicien_id </w:t>
+        <w:t xml:space="preserve">Intervention_id </w:t>
       </w:r>
       <w:r>
         <w:sym w:font="Wingdings" w:char="F0E0"/>
@@ -4989,57 +5240,32 @@
         <w:t xml:space="preserve"> </w:t>
       </w:r>
       <w:r>
-        <w:t>Mécanicien_</w:t>
-      </w:r>
-      <w:r>
-        <w:t xml:space="preserve">nom, </w:t>
-      </w:r>
-      <w:r>
-        <w:t>Mécanicien_</w:t>
-      </w:r>
-      <w:r>
-        <w:t xml:space="preserve">adresse, </w:t>
-      </w:r>
-      <w:r>
-        <w:t>Mécanicien_</w:t>
-      </w:r>
-      <w:r>
-        <w:t>telephone</w:t>
+        <w:t>Intervention_objet, Intervention_debut, Intervention_fin</w:t>
       </w:r>
     </w:p>
     <w:p>
       <w:r>
+        <w:t xml:space="preserve">Mécanicien_id </w:t>
+      </w:r>
+      <w:r>
+        <w:sym w:font="Wingdings" w:char="F0E0"/>
+      </w:r>
+      <w:r>
+        <w:t xml:space="preserve"> Mécanicien_nom, Mécanicien_adresse, Mécanicien_telephone</w:t>
+      </w:r>
+    </w:p>
+    <w:p>
+      <w:r>
         <w:t xml:space="preserve">Pilote_id </w:t>
       </w:r>
       <w:r>
         <w:sym w:font="Wingdings" w:char="F0E0"/>
       </w:r>
       <w:r>
-        <w:t xml:space="preserve"> </w:t>
-      </w:r>
-      <w:r>
-        <w:t>Pilote_</w:t>
-      </w:r>
-      <w:r>
-        <w:t xml:space="preserve">nom, </w:t>
-      </w:r>
-      <w:r>
-        <w:t>Pilote_</w:t>
-      </w:r>
-      <w:r>
-        <w:t xml:space="preserve">adresse, </w:t>
-      </w:r>
-      <w:r>
-        <w:t>Pilote_</w:t>
-      </w:r>
-      <w:r>
-        <w:t xml:space="preserve">telephone, </w:t>
-      </w:r>
-      <w:r>
-        <w:t>Pilote_</w:t>
-      </w:r>
-      <w:r>
-        <w:t>habilitation</w:t>
+        <w:t xml:space="preserve"> Pilote_nom, Pilote_adresse, Pilote_telephone, Pilote_</w:t>
+      </w:r>
+      <w:r>
+        <w:t>brevet</w:t>
       </w:r>
     </w:p>
     <w:p/>
@@ -5095,24 +5321,15 @@
           <w:sz w:val="28"/>
           <w:szCs w:val="28"/>
         </w:rPr>
-        <w:t xml:space="preserve"> </w:t>
-      </w:r>
-      <w:proofErr w:type="gramStart"/>
+        <w:t xml:space="preserve"> avion</w:t>
+      </w:r>
       <w:r>
         <w:rPr>
           <w:sz w:val="28"/>
           <w:szCs w:val="28"/>
         </w:rPr>
-        <w:t>avion</w:t>
-      </w:r>
-      <w:r>
-        <w:rPr>
-          <w:sz w:val="28"/>
-          <w:szCs w:val="28"/>
-        </w:rPr>
         <w:t>s</w:t>
       </w:r>
-      <w:proofErr w:type="gramEnd"/>
       <w:r>
         <w:rPr>
           <w:sz w:val="28"/>
@@ -5180,17 +5397,8 @@
           <w:sz w:val="28"/>
           <w:szCs w:val="28"/>
         </w:rPr>
-        <w:t xml:space="preserve"> </w:t>
-      </w:r>
-      <w:proofErr w:type="gramStart"/>
-      <w:r>
-        <w:rPr>
-          <w:sz w:val="28"/>
-          <w:szCs w:val="28"/>
-        </w:rPr>
-        <w:t>avions</w:t>
-      </w:r>
-      <w:proofErr w:type="gramEnd"/>
+        <w:t xml:space="preserve"> avions</w:t>
+      </w:r>
       <w:r>
         <w:rPr>
           <w:sz w:val="28"/>
@@ -5237,7 +5445,28 @@
           <w:sz w:val="28"/>
           <w:szCs w:val="28"/>
         </w:rPr>
-        <w:t xml:space="preserve">1 avion est concerné par </w:t>
+        <w:t xml:space="preserve">1 pilote </w:t>
+      </w:r>
+      <w:r>
+        <w:rPr>
+          <w:sz w:val="28"/>
+          <w:szCs w:val="28"/>
+        </w:rPr>
+        <w:t xml:space="preserve">est autorisé </w:t>
+      </w:r>
+      <w:r>
+        <w:rPr>
+          <w:sz w:val="28"/>
+          <w:szCs w:val="28"/>
+        </w:rPr>
+        <w:t>sur</w:t>
+      </w:r>
+      <w:r>
+        <w:rPr>
+          <w:sz w:val="28"/>
+          <w:szCs w:val="28"/>
+        </w:rPr>
+        <w:t xml:space="preserve"> </w:t>
       </w:r>
       <w:r>
         <w:rPr>
@@ -5246,14 +5475,14 @@
           <w:sz w:val="28"/>
           <w:szCs w:val="28"/>
         </w:rPr>
-        <w:t xml:space="preserve">0 ou plusieurs </w:t>
+        <w:t>1 ou plusieurs</w:t>
       </w:r>
       <w:r>
         <w:rPr>
           <w:sz w:val="28"/>
           <w:szCs w:val="28"/>
         </w:rPr>
-        <w:t>interventions</w:t>
+        <w:t xml:space="preserve"> types</w:t>
       </w:r>
       <w:r>
         <w:rPr>
@@ -5261,7 +5490,21 @@
           <w:szCs w:val="28"/>
         </w:rPr>
         <w:br/>
-        <w:t xml:space="preserve">1 intervention concerne </w:t>
+        <w:t xml:space="preserve">1 type </w:t>
+      </w:r>
+      <w:r>
+        <w:rPr>
+          <w:sz w:val="28"/>
+          <w:szCs w:val="28"/>
+        </w:rPr>
+        <w:t>autorise</w:t>
+      </w:r>
+      <w:r>
+        <w:rPr>
+          <w:sz w:val="28"/>
+          <w:szCs w:val="28"/>
+        </w:rPr>
+        <w:t xml:space="preserve"> </w:t>
       </w:r>
       <w:r>
         <w:rPr>
@@ -5270,14 +5513,14 @@
           <w:sz w:val="28"/>
           <w:szCs w:val="28"/>
         </w:rPr>
-        <w:t>1 seul</w:t>
+        <w:t>0 ou plusieurs</w:t>
       </w:r>
       <w:r>
         <w:rPr>
           <w:sz w:val="28"/>
           <w:szCs w:val="28"/>
         </w:rPr>
-        <w:t xml:space="preserve"> avion</w:t>
+        <w:t xml:space="preserve"> pilotes</w:t>
       </w:r>
     </w:p>
     <w:p>
@@ -5292,21 +5535,35 @@
           <w:sz w:val="28"/>
           <w:szCs w:val="28"/>
         </w:rPr>
-        <w:t xml:space="preserve">1 mécanicien </w:t>
+        <w:t>1 type</w:t>
       </w:r>
       <w:r>
         <w:rPr>
           <w:sz w:val="28"/>
           <w:szCs w:val="28"/>
         </w:rPr>
-        <w:t>effectue</w:t>
+        <w:t>_avion</w:t>
       </w:r>
       <w:r>
         <w:rPr>
           <w:sz w:val="28"/>
           <w:szCs w:val="28"/>
         </w:rPr>
-        <w:t xml:space="preserve"> </w:t>
+        <w:t xml:space="preserve"> c</w:t>
+      </w:r>
+      <w:r>
+        <w:rPr>
+          <w:sz w:val="28"/>
+          <w:szCs w:val="28"/>
+        </w:rPr>
+        <w:t>atégorise</w:t>
+      </w:r>
+      <w:r>
+        <w:rPr>
+          <w:sz w:val="28"/>
+          <w:szCs w:val="28"/>
+        </w:rPr>
+        <w:t xml:space="preserve"> à </w:t>
       </w:r>
       <w:r>
         <w:rPr>
@@ -5315,64 +5572,50 @@
           <w:sz w:val="28"/>
           <w:szCs w:val="28"/>
         </w:rPr>
-        <w:t>0 ou plusieurs</w:t>
+        <w:t>1 ou plusieurs</w:t>
       </w:r>
       <w:r>
         <w:rPr>
           <w:sz w:val="28"/>
           <w:szCs w:val="28"/>
         </w:rPr>
-        <w:t xml:space="preserve"> </w:t>
+        <w:t xml:space="preserve"> avions</w:t>
       </w:r>
       <w:r>
         <w:rPr>
           <w:sz w:val="28"/>
           <w:szCs w:val="28"/>
         </w:rPr>
-        <w:t>interventions</w:t>
+        <w:br/>
+        <w:t xml:space="preserve">1 avion </w:t>
       </w:r>
       <w:r>
         <w:rPr>
           <w:sz w:val="28"/>
           <w:szCs w:val="28"/>
         </w:rPr>
-        <w:br/>
-        <w:t xml:space="preserve">1 </w:t>
+        <w:t>est catégorisé</w:t>
       </w:r>
       <w:r>
         <w:rPr>
           <w:sz w:val="28"/>
           <w:szCs w:val="28"/>
         </w:rPr>
-        <w:t>intervention</w:t>
+        <w:t xml:space="preserve"> </w:t>
       </w:r>
       <w:r>
         <w:rPr>
           <w:sz w:val="28"/>
           <w:szCs w:val="28"/>
         </w:rPr>
-        <w:t xml:space="preserve"> </w:t>
+        <w:t>par</w:t>
       </w:r>
       <w:r>
         <w:rPr>
           <w:sz w:val="28"/>
           <w:szCs w:val="28"/>
         </w:rPr>
-        <w:t>est e</w:t>
-      </w:r>
-      <w:r>
-        <w:rPr>
-          <w:sz w:val="28"/>
-          <w:szCs w:val="28"/>
-        </w:rPr>
-        <w:t>ffectuée</w:t>
-      </w:r>
-      <w:r>
-        <w:rPr>
-          <w:sz w:val="28"/>
-          <w:szCs w:val="28"/>
-        </w:rPr>
-        <w:t xml:space="preserve"> par </w:t>
+        <w:t xml:space="preserve"> </w:t>
       </w:r>
       <w:r>
         <w:rPr>
@@ -5381,43 +5624,7 @@
           <w:sz w:val="28"/>
           <w:szCs w:val="28"/>
         </w:rPr>
-        <w:t>1 seul</w:t>
-      </w:r>
-      <w:r>
-        <w:rPr>
-          <w:sz w:val="28"/>
-          <w:szCs w:val="28"/>
-        </w:rPr>
-        <w:t xml:space="preserve"> mécanicien</w:t>
-      </w:r>
-    </w:p>
-    <w:p>
-      <w:pPr>
-        <w:rPr>
-          <w:sz w:val="28"/>
-          <w:szCs w:val="28"/>
-        </w:rPr>
-      </w:pPr>
-      <w:r>
-        <w:rPr>
-          <w:sz w:val="28"/>
-          <w:szCs w:val="28"/>
-        </w:rPr>
-        <w:t xml:space="preserve">1 mécanicien </w:t>
-      </w:r>
-      <w:r>
-        <w:rPr>
-          <w:sz w:val="28"/>
-          <w:szCs w:val="28"/>
-        </w:rPr>
-        <w:t>vérifie</w:t>
-      </w:r>
-      <w:r>
-        <w:rPr>
-          <w:sz w:val="28"/>
-          <w:szCs w:val="28"/>
-        </w:rPr>
-        <w:t xml:space="preserve"> </w:t>
+        <w:t xml:space="preserve">1 </w:t>
       </w:r>
       <w:r>
         <w:rPr>
@@ -5426,36 +5633,36 @@
           <w:sz w:val="28"/>
           <w:szCs w:val="28"/>
         </w:rPr>
-        <w:t>0 ou plusieurs</w:t>
+        <w:t>seul</w:t>
       </w:r>
       <w:r>
         <w:rPr>
           <w:sz w:val="28"/>
           <w:szCs w:val="28"/>
         </w:rPr>
-        <w:t xml:space="preserve"> interventions</w:t>
+        <w:t xml:space="preserve"> type</w:t>
       </w:r>
       <w:r>
         <w:rPr>
           <w:sz w:val="28"/>
           <w:szCs w:val="28"/>
         </w:rPr>
-        <w:br/>
-        <w:t xml:space="preserve">1 intervention est </w:t>
-      </w:r>
-      <w:r>
+        <w:t>_avion</w:t>
+      </w:r>
+    </w:p>
+    <w:p>
+      <w:pPr>
         <w:rPr>
           <w:sz w:val="28"/>
           <w:szCs w:val="28"/>
         </w:rPr>
-        <w:t>vérifiée</w:t>
-      </w:r>
+      </w:pPr>
       <w:r>
         <w:rPr>
           <w:sz w:val="28"/>
           <w:szCs w:val="28"/>
         </w:rPr>
-        <w:t xml:space="preserve"> par </w:t>
+        <w:t xml:space="preserve">1 avion est concerné par </w:t>
       </w:r>
       <w:r>
         <w:rPr>
@@ -5464,14 +5671,38 @@
           <w:sz w:val="28"/>
           <w:szCs w:val="28"/>
         </w:rPr>
-        <w:t>1 seul</w:t>
+        <w:t xml:space="preserve">0 ou plusieurs </w:t>
       </w:r>
       <w:r>
         <w:rPr>
           <w:sz w:val="28"/>
           <w:szCs w:val="28"/>
         </w:rPr>
-        <w:t xml:space="preserve"> mécanicien</w:t>
+        <w:t>interventions</w:t>
+      </w:r>
+      <w:r>
+        <w:rPr>
+          <w:sz w:val="28"/>
+          <w:szCs w:val="28"/>
+        </w:rPr>
+        <w:br/>
+        <w:t xml:space="preserve">1 intervention concerne </w:t>
+      </w:r>
+      <w:r>
+        <w:rPr>
+          <w:b/>
+          <w:bCs/>
+          <w:sz w:val="28"/>
+          <w:szCs w:val="28"/>
+        </w:rPr>
+        <w:t>1 seul</w:t>
+      </w:r>
+      <w:r>
+        <w:rPr>
+          <w:sz w:val="28"/>
+          <w:szCs w:val="28"/>
+        </w:rPr>
+        <w:t xml:space="preserve"> avion</w:t>
       </w:r>
     </w:p>
     <w:p>
@@ -5481,6 +5712,102 @@
           <w:szCs w:val="28"/>
         </w:rPr>
       </w:pPr>
+      <w:r>
+        <w:rPr>
+          <w:sz w:val="28"/>
+          <w:szCs w:val="28"/>
+        </w:rPr>
+        <w:t xml:space="preserve">1 mécanicien </w:t>
+      </w:r>
+      <w:r>
+        <w:rPr>
+          <w:sz w:val="28"/>
+          <w:szCs w:val="28"/>
+        </w:rPr>
+        <w:t>effectue</w:t>
+      </w:r>
+      <w:r>
+        <w:rPr>
+          <w:sz w:val="28"/>
+          <w:szCs w:val="28"/>
+        </w:rPr>
+        <w:t xml:space="preserve"> </w:t>
+      </w:r>
+      <w:r>
+        <w:rPr>
+          <w:b/>
+          <w:bCs/>
+          <w:sz w:val="28"/>
+          <w:szCs w:val="28"/>
+        </w:rPr>
+        <w:t>0 ou plusieurs</w:t>
+      </w:r>
+      <w:r>
+        <w:rPr>
+          <w:sz w:val="28"/>
+          <w:szCs w:val="28"/>
+        </w:rPr>
+        <w:t xml:space="preserve"> </w:t>
+      </w:r>
+      <w:r>
+        <w:rPr>
+          <w:sz w:val="28"/>
+          <w:szCs w:val="28"/>
+        </w:rPr>
+        <w:t>interventions</w:t>
+      </w:r>
+      <w:r>
+        <w:rPr>
+          <w:sz w:val="28"/>
+          <w:szCs w:val="28"/>
+        </w:rPr>
+        <w:br/>
+        <w:t xml:space="preserve">1 </w:t>
+      </w:r>
+      <w:r>
+        <w:rPr>
+          <w:sz w:val="28"/>
+          <w:szCs w:val="28"/>
+        </w:rPr>
+        <w:t xml:space="preserve">intervention </w:t>
+      </w:r>
+      <w:r>
+        <w:rPr>
+          <w:sz w:val="28"/>
+          <w:szCs w:val="28"/>
+        </w:rPr>
+        <w:t>est e</w:t>
+      </w:r>
+      <w:r>
+        <w:rPr>
+          <w:sz w:val="28"/>
+          <w:szCs w:val="28"/>
+        </w:rPr>
+        <w:t>ffectuée</w:t>
+      </w:r>
+      <w:r>
+        <w:rPr>
+          <w:sz w:val="28"/>
+          <w:szCs w:val="28"/>
+        </w:rPr>
+        <w:t xml:space="preserve"> par </w:t>
+      </w:r>
+      <w:r>
+        <w:rPr>
+          <w:b/>
+          <w:bCs/>
+          <w:sz w:val="28"/>
+          <w:szCs w:val="28"/>
+        </w:rPr>
+        <w:t>1 seul</w:t>
+      </w:r>
+      <w:r>
+        <w:rPr>
+          <w:sz w:val="28"/>
+          <w:szCs w:val="28"/>
+        </w:rPr>
+        <w:t xml:space="preserve"> mécanicien</w:t>
+      </w:r>
     </w:p>
     <w:p>
       <w:pPr>
@@ -5494,15 +5821,62 @@
           <w:sz w:val="28"/>
           <w:szCs w:val="28"/>
         </w:rPr>
+        <w:t xml:space="preserve">1 mécanicien vérifie </w:t>
+      </w:r>
+      <w:r>
+        <w:rPr>
+          <w:b/>
+          <w:bCs/>
+          <w:sz w:val="28"/>
+          <w:szCs w:val="28"/>
+        </w:rPr>
+        <w:t>0 ou plusieurs</w:t>
+      </w:r>
+      <w:r>
+        <w:rPr>
+          <w:sz w:val="28"/>
+          <w:szCs w:val="28"/>
+        </w:rPr>
+        <w:t xml:space="preserve"> interventions</w:t>
+      </w:r>
+      <w:r>
+        <w:rPr>
+          <w:sz w:val="28"/>
+          <w:szCs w:val="28"/>
+        </w:rPr>
         <w:br/>
+        <w:t xml:space="preserve">1 intervention est vérifiée par </w:t>
+      </w:r>
+      <w:r>
+        <w:rPr>
+          <w:b/>
+          <w:bCs/>
+          <w:sz w:val="28"/>
+          <w:szCs w:val="28"/>
+        </w:rPr>
+        <w:t>1 seul</w:t>
+      </w:r>
+      <w:r>
+        <w:rPr>
+          <w:sz w:val="28"/>
+          <w:szCs w:val="28"/>
+        </w:rPr>
+        <w:t xml:space="preserve"> mécanicien</w:t>
       </w:r>
     </w:p>
     <w:p>
       <w:pPr>
         <w:rPr>
-          <w:color w:val="0F9ED5" w:themeColor="accent4"/>
-          <w:sz w:val="20"/>
-          <w:szCs w:val="20"/>
+          <w:sz w:val="28"/>
+          <w:szCs w:val="28"/>
+        </w:rPr>
+      </w:pPr>
+    </w:p>
+    <w:p>
+      <w:pPr>
+        <w:rPr>
+          <w:sz w:val="28"/>
+          <w:szCs w:val="28"/>
         </w:rPr>
       </w:pPr>
     </w:p>

</xml_diff>